<commit_message>
Added try/catch to avoid parcellation atlas error.
</commit_message>
<xml_diff>
--- a/Second_level_analysis_template_scripts/0_CANLab-Help2ndlevelExampleWalkthrough.docx
+++ b/Second_level_analysis_template_scripts/0_CANLab-Help2ndlevelExampleWalkthrough.docx
@@ -4,15 +4,36 @@
   <w:body>
     <w:p>
       <w:pPr>
+        <w:pBdr/>
+        <w:contextualSpacing w:val="0"/>
+        <w:rPr>
+          <w:rFonts w:ascii="Arial" w:cs="Arial" w:eastAsia="Arial" w:hAnsi="Arial"/>
+          <w:shd w:fill="b7b7b7" w:val="clear"/>
+        </w:rPr>
+      </w:pPr>
+      <w:r>
+        <w:rPr>
+          <w:rFonts w:ascii="Arial" w:cs="Arial" w:eastAsia="Arial" w:hAnsi="Arial"/>
+          <w:shd w:fill="b7b7b7" w:val="clear"/>
+          <w:rtl w:val="0"/>
+        </w:rPr>
+        <w:t xml:space="preserve">____________________________________________________________________________    </w:t>
+      </w:r>
+    </w:p>
+    <w:p>
+      <w:pPr>
         <w:pStyle w:val="Title"/>
         <w:pBdr/>
         <w:contextualSpacing w:val="0"/>
-        <w:rPr/>
+        <w:rPr>
+          <w:rFonts w:ascii="Libre Franklin" w:cs="Libre Franklin" w:eastAsia="Libre Franklin" w:hAnsi="Libre Franklin"/>
+        </w:rPr>
       </w:pPr>
       <w:bookmarkStart w:colFirst="0" w:colLast="0" w:name="_nzznuh7fyxp0" w:id="0"/>
       <w:bookmarkEnd w:id="0"/>
       <w:r>
         <w:rPr>
+          <w:rFonts w:ascii="Libre Franklin" w:cs="Libre Franklin" w:eastAsia="Libre Franklin" w:hAnsi="Libre Franklin"/>
           <w:rtl w:val="0"/>
         </w:rPr>
         <w:t xml:space="preserve">HOW TO RUN CANLAB 2ND LEVEL ANALYSIS TEMPLATE SCRIPTS</w:t>
@@ -23,12 +44,14 @@
         <w:pBdr/>
         <w:contextualSpacing w:val="0"/>
         <w:rPr>
+          <w:rFonts w:ascii="Libre Franklin" w:cs="Libre Franklin" w:eastAsia="Libre Franklin" w:hAnsi="Libre Franklin"/>
           <w:sz w:val="18"/>
           <w:szCs w:val="18"/>
         </w:rPr>
       </w:pPr>
       <w:r>
         <w:rPr>
+          <w:rFonts w:ascii="Libre Franklin" w:cs="Libre Franklin" w:eastAsia="Libre Franklin" w:hAnsi="Libre Franklin"/>
           <w:sz w:val="18"/>
           <w:szCs w:val="18"/>
           <w:rtl w:val="0"/>
@@ -41,12 +64,14 @@
         <w:pBdr/>
         <w:contextualSpacing w:val="0"/>
         <w:rPr>
+          <w:rFonts w:ascii="Libre Franklin" w:cs="Libre Franklin" w:eastAsia="Libre Franklin" w:hAnsi="Libre Franklin"/>
           <w:sz w:val="18"/>
           <w:szCs w:val="18"/>
         </w:rPr>
       </w:pPr>
       <w:r>
         <w:rPr>
+          <w:rFonts w:ascii="Libre Franklin" w:cs="Libre Franklin" w:eastAsia="Libre Franklin" w:hAnsi="Libre Franklin"/>
           <w:sz w:val="18"/>
           <w:szCs w:val="18"/>
           <w:rtl w:val="0"/>
@@ -58,22 +83,33 @@
       <w:pPr>
         <w:pBdr/>
         <w:contextualSpacing w:val="0"/>
-        <w:rPr/>
-      </w:pPr>
-      <w:r>
-        <w:rPr>
-          <w:rtl w:val="0"/>
-        </w:rPr>
-      </w:r>
-    </w:p>
-    <w:p>
-      <w:pPr>
-        <w:pBdr/>
-        <w:contextualSpacing w:val="0"/>
-        <w:rPr/>
-      </w:pPr>
-      <w:r>
-        <w:rPr>
+        <w:rPr>
+          <w:rFonts w:ascii="Libre Franklin" w:cs="Libre Franklin" w:eastAsia="Libre Franklin" w:hAnsi="Libre Franklin"/>
+          <w:sz w:val="18"/>
+          <w:szCs w:val="18"/>
+        </w:rPr>
+      </w:pPr>
+      <w:r>
+        <w:rPr>
+          <w:rtl w:val="0"/>
+        </w:rPr>
+      </w:r>
+    </w:p>
+    <w:p>
+      <w:pPr>
+        <w:pBdr/>
+        <w:contextualSpacing w:val="0"/>
+        <w:rPr>
+          <w:rFonts w:ascii="Libre Franklin" w:cs="Libre Franklin" w:eastAsia="Libre Franklin" w:hAnsi="Libre Franklin"/>
+          <w:sz w:val="18"/>
+          <w:szCs w:val="18"/>
+        </w:rPr>
+      </w:pPr>
+      <w:r>
+        <w:rPr>
+          <w:rFonts w:ascii="Libre Franklin" w:cs="Libre Franklin" w:eastAsia="Libre Franklin" w:hAnsi="Libre Franklin"/>
+          <w:sz w:val="18"/>
+          <w:szCs w:val="18"/>
           <w:rtl w:val="0"/>
         </w:rPr>
         <w:t xml:space="preserve">This document (editable version, may be updated) :</w:t>
@@ -84,6 +120,7 @@
         <w:pBdr/>
         <w:contextualSpacing w:val="0"/>
         <w:rPr>
+          <w:rFonts w:ascii="Libre Franklin" w:cs="Libre Franklin" w:eastAsia="Libre Franklin" w:hAnsi="Libre Franklin"/>
           <w:sz w:val="18"/>
           <w:szCs w:val="18"/>
         </w:rPr>
@@ -91,6 +128,7 @@
       <w:hyperlink r:id="rId5">
         <w:r>
           <w:rPr>
+            <w:rFonts w:ascii="Libre Franklin" w:cs="Libre Franklin" w:eastAsia="Libre Franklin" w:hAnsi="Libre Franklin"/>
             <w:color w:val="1155cc"/>
             <w:sz w:val="18"/>
             <w:szCs w:val="18"/>
@@ -109,68 +147,216 @@
     <w:p>
       <w:pPr>
         <w:pBdr/>
+        <w:ind w:left="0" w:firstLine="0"/>
+        <w:contextualSpacing w:val="0"/>
+        <w:rPr>
+          <w:rFonts w:ascii="Libre Franklin" w:cs="Libre Franklin" w:eastAsia="Libre Franklin" w:hAnsi="Libre Franklin"/>
+        </w:rPr>
+      </w:pPr>
+      <w:r>
+        <w:rPr>
+          <w:rtl w:val="0"/>
+        </w:rPr>
+      </w:r>
+    </w:p>
+    <w:p>
+      <w:pPr>
+        <w:pBdr/>
+        <w:ind w:left="0" w:firstLine="0"/>
+        <w:contextualSpacing w:val="0"/>
+        <w:rPr>
+          <w:rFonts w:ascii="Libre Franklin" w:cs="Libre Franklin" w:eastAsia="Libre Franklin" w:hAnsi="Libre Franklin"/>
+          <w:shd w:fill="999999" w:val="clear"/>
+        </w:rPr>
+      </w:pPr>
+      <w:r>
+        <w:rPr>
+          <w:rFonts w:ascii="Arial" w:cs="Arial" w:eastAsia="Arial" w:hAnsi="Arial"/>
+          <w:shd w:fill="efefef" w:val="clear"/>
+          <w:rtl w:val="0"/>
+        </w:rPr>
+        <w:t xml:space="preserve">____________________________________________________________________________    </w:t>
+      </w:r>
+      <w:r>
+        <w:rPr>
+          <w:rFonts w:ascii="Arial" w:cs="Arial" w:eastAsia="Arial" w:hAnsi="Arial"/>
+          <w:shd w:fill="999999" w:val="clear"/>
+          <w:rtl w:val="0"/>
+        </w:rPr>
+        <w:t xml:space="preserve">      </w:t>
+      </w:r>
+      <w:r>
+        <w:rPr>
+          <w:rFonts w:ascii="Libre Franklin" w:cs="Libre Franklin" w:eastAsia="Libre Franklin" w:hAnsi="Libre Franklin"/>
+          <w:shd w:fill="999999" w:val="clear"/>
+          <w:rtl w:val="0"/>
+        </w:rPr>
+        <w:t xml:space="preserve">                                                                                                                                              </w:t>
+      </w:r>
+      <w:r>
+        <w:rPr>
+          <w:rtl w:val="0"/>
+        </w:rPr>
+      </w:r>
+    </w:p>
+    <w:p>
+      <w:pPr>
+        <w:pStyle w:val="Heading1"/>
+        <w:pBdr/>
+        <w:contextualSpacing w:val="0"/>
+        <w:rPr>
+          <w:rFonts w:ascii="Libre Franklin" w:cs="Libre Franklin" w:eastAsia="Libre Franklin" w:hAnsi="Libre Franklin"/>
+        </w:rPr>
+      </w:pPr>
+      <w:bookmarkStart w:colFirst="0" w:colLast="0" w:name="_tskv90lun358" w:id="1"/>
+      <w:bookmarkEnd w:id="1"/>
+      <w:r>
+        <w:rPr>
+          <w:rFonts w:ascii="Libre Franklin" w:cs="Libre Franklin" w:eastAsia="Libre Franklin" w:hAnsi="Libre Franklin"/>
+          <w:rtl w:val="0"/>
+        </w:rPr>
+        <w:t xml:space="preserve">GENERAL INFORMATION</w:t>
+      </w:r>
+      <w:r>
+        <w:rPr>
+          <w:rtl w:val="0"/>
+        </w:rPr>
+      </w:r>
+    </w:p>
+    <w:p>
+      <w:pPr>
+        <w:pStyle w:val="Heading2"/>
+        <w:pBdr/>
+        <w:contextualSpacing w:val="0"/>
+        <w:rPr>
+          <w:rFonts w:ascii="Libre Franklin" w:cs="Libre Franklin" w:eastAsia="Libre Franklin" w:hAnsi="Libre Franklin"/>
+        </w:rPr>
+      </w:pPr>
+      <w:bookmarkStart w:colFirst="0" w:colLast="0" w:name="_wcf6eg434r3w" w:id="2"/>
+      <w:bookmarkEnd w:id="2"/>
+      <w:r>
+        <w:rPr>
+          <w:rtl w:val="0"/>
+        </w:rPr>
+      </w:r>
+    </w:p>
+    <w:p>
+      <w:pPr>
+        <w:pStyle w:val="Heading2"/>
+        <w:pBdr/>
+        <w:contextualSpacing w:val="0"/>
+        <w:rPr>
+          <w:rFonts w:ascii="Libre Franklin" w:cs="Libre Franklin" w:eastAsia="Libre Franklin" w:hAnsi="Libre Franklin"/>
+        </w:rPr>
+      </w:pPr>
+      <w:bookmarkStart w:colFirst="0" w:colLast="0" w:name="_40u6r6sicaxx" w:id="3"/>
+      <w:bookmarkEnd w:id="3"/>
+      <w:r>
+        <w:rPr>
+          <w:rFonts w:ascii="Libre Franklin" w:cs="Libre Franklin" w:eastAsia="Libre Franklin" w:hAnsi="Libre Franklin"/>
+          <w:rtl w:val="0"/>
+        </w:rPr>
+        <w:t xml:space="preserve">Videos (see below): </w:t>
+      </w:r>
+    </w:p>
+    <w:p>
+      <w:pPr>
+        <w:pBdr/>
         <w:contextualSpacing w:val="0"/>
         <w:rPr/>
       </w:pPr>
       <w:r>
         <w:rPr>
-          <w:rtl w:val="0"/>
-        </w:rPr>
-      </w:r>
-    </w:p>
-    <w:p>
-      <w:pPr>
-        <w:pBdr/>
-        <w:contextualSpacing w:val="0"/>
-        <w:rPr/>
-      </w:pPr>
-      <w:r>
-        <w:rPr>
-          <w:rtl w:val="0"/>
-        </w:rPr>
-        <w:t xml:space="preserve">Videos (see below): </w:t>
-      </w:r>
-    </w:p>
-    <w:p>
-      <w:pPr>
-        <w:pBdr/>
-        <w:contextualSpacing w:val="0"/>
-        <w:rPr/>
-      </w:pPr>
-      <w:r>
-        <w:rPr>
-          <w:rtl w:val="0"/>
-        </w:rPr>
-        <w:t xml:space="preserve">On Youtube and CANlab slack</w:t>
-      </w:r>
-    </w:p>
-    <w:p>
-      <w:pPr>
-        <w:pBdr/>
-        <w:contextualSpacing w:val="0"/>
-        <w:rPr/>
-      </w:pPr>
-      <w:r>
-        <w:rPr>
-          <w:rtl w:val="0"/>
-        </w:rPr>
-      </w:r>
-    </w:p>
-    <w:p>
-      <w:pPr>
-        <w:pBdr/>
-        <w:contextualSpacing w:val="0"/>
-        <w:rPr/>
-      </w:pPr>
-      <w:r>
-        <w:rPr>
-          <w:rtl w:val="0"/>
-        </w:rPr>
-        <w:t xml:space="preserve">Example HTML output from these scripts: </w:t>
+          <w:rFonts w:ascii="Libre Franklin" w:cs="Libre Franklin" w:eastAsia="Libre Franklin" w:hAnsi="Libre Franklin"/>
+          <w:rtl w:val="0"/>
+        </w:rPr>
+        <w:t xml:space="preserve">On Youtube [note: you</w:t>
+      </w:r>
+      <w:r>
+        <w:rPr>
+          <w:rtl w:val="0"/>
+        </w:rPr>
+        <w:t xml:space="preserve">tube video audio not working] </w:t>
+      </w:r>
+      <w:r>
+        <w:rPr>
+          <w:rFonts w:ascii="Libre Franklin" w:cs="Libre Franklin" w:eastAsia="Libre Franklin" w:hAnsi="Libre Franklin"/>
+          <w:rtl w:val="0"/>
+        </w:rPr>
+        <w:t xml:space="preserve"> and CANlab slack</w:t>
+      </w:r>
+      <w:r>
+        <w:rPr>
+          <w:rtl w:val="0"/>
+        </w:rPr>
+      </w:r>
+    </w:p>
+    <w:p>
+      <w:pPr>
+        <w:pBdr/>
+        <w:contextualSpacing w:val="0"/>
+        <w:rPr>
+          <w:u w:val="single"/>
+        </w:rPr>
+      </w:pPr>
+      <w:r>
+        <w:rPr>
+          <w:rtl w:val="0"/>
+        </w:rPr>
+        <w:t xml:space="preserve">Or on </w:t>
       </w:r>
       <w:hyperlink r:id="rId6">
         <w:r>
           <w:rPr>
+            <w:color w:val="1155cc"/>
+            <w:u w:val="single"/>
+            <w:rtl w:val="0"/>
+          </w:rPr>
+          <w:t xml:space="preserve">Drive</w:t>
+        </w:r>
+      </w:hyperlink>
+      <w:r>
+        <w:rPr>
+          <w:rtl w:val="0"/>
+        </w:rPr>
+      </w:r>
+    </w:p>
+    <w:p>
+      <w:pPr>
+        <w:pBdr/>
+        <w:contextualSpacing w:val="0"/>
+        <w:rPr>
+          <w:rFonts w:ascii="Libre Franklin" w:cs="Libre Franklin" w:eastAsia="Libre Franklin" w:hAnsi="Libre Franklin"/>
+        </w:rPr>
+      </w:pPr>
+      <w:r>
+        <w:rPr>
+          <w:rtl w:val="0"/>
+        </w:rPr>
+      </w:r>
+    </w:p>
+    <w:p>
+      <w:pPr>
+        <w:pStyle w:val="Heading2"/>
+        <w:pBdr/>
+        <w:contextualSpacing w:val="0"/>
+        <w:rPr>
+          <w:rFonts w:ascii="Libre Franklin" w:cs="Libre Franklin" w:eastAsia="Libre Franklin" w:hAnsi="Libre Franklin"/>
+        </w:rPr>
+      </w:pPr>
+      <w:bookmarkStart w:colFirst="0" w:colLast="0" w:name="_dnk6l09lm1xr" w:id="4"/>
+      <w:bookmarkEnd w:id="4"/>
+      <w:r>
+        <w:rPr>
+          <w:rFonts w:ascii="Libre Franklin" w:cs="Libre Franklin" w:eastAsia="Libre Franklin" w:hAnsi="Libre Franklin"/>
+          <w:rtl w:val="0"/>
+        </w:rPr>
+        <w:t xml:space="preserve">Example HTML output from these scripts: </w:t>
+      </w:r>
+      <w:hyperlink r:id="rId7">
+        <w:r>
+          <w:rPr>
+            <w:rFonts w:ascii="Libre Franklin" w:cs="Libre Franklin" w:eastAsia="Libre Franklin" w:hAnsi="Libre Franklin"/>
             <w:color w:val="1155cc"/>
             <w:sz w:val="18"/>
             <w:szCs w:val="18"/>
@@ -190,22 +376,30 @@
       <w:pPr>
         <w:pBdr/>
         <w:contextualSpacing w:val="0"/>
-        <w:rPr/>
-      </w:pPr>
-      <w:r>
-        <w:rPr>
-          <w:rtl w:val="0"/>
-        </w:rPr>
-      </w:r>
-    </w:p>
-    <w:p>
-      <w:pPr>
-        <w:pBdr/>
-        <w:contextualSpacing w:val="0"/>
-        <w:rPr/>
-      </w:pPr>
-      <w:r>
-        <w:rPr>
+        <w:rPr>
+          <w:rFonts w:ascii="Libre Franklin" w:cs="Libre Franklin" w:eastAsia="Libre Franklin" w:hAnsi="Libre Franklin"/>
+        </w:rPr>
+      </w:pPr>
+      <w:r>
+        <w:rPr>
+          <w:rtl w:val="0"/>
+        </w:rPr>
+      </w:r>
+    </w:p>
+    <w:p>
+      <w:pPr>
+        <w:pStyle w:val="Heading2"/>
+        <w:pBdr/>
+        <w:contextualSpacing w:val="0"/>
+        <w:rPr>
+          <w:rFonts w:ascii="Libre Franklin" w:cs="Libre Franklin" w:eastAsia="Libre Franklin" w:hAnsi="Libre Franklin"/>
+        </w:rPr>
+      </w:pPr>
+      <w:bookmarkStart w:colFirst="0" w:colLast="0" w:name="_oxgrko1ktczt" w:id="5"/>
+      <w:bookmarkEnd w:id="5"/>
+      <w:r>
+        <w:rPr>
+          <w:rFonts w:ascii="Libre Franklin" w:cs="Libre Franklin" w:eastAsia="Libre Franklin" w:hAnsi="Libre Franklin"/>
           <w:rtl w:val="0"/>
         </w:rPr>
         <w:t xml:space="preserve">What you will need to run:</w:t>
@@ -213,64 +407,193 @@
     </w:p>
     <w:p>
       <w:pPr>
-        <w:pBdr/>
-        <w:contextualSpacing w:val="0"/>
-        <w:rPr/>
-      </w:pPr>
-      <w:r>
-        <w:rPr>
-          <w:rtl w:val="0"/>
-        </w:rPr>
-        <w:t xml:space="preserve">CANlab core tools, SPM (e.g., SPM12), CANlab second-level analysis scripts</w:t>
-      </w:r>
-    </w:p>
-    <w:p>
-      <w:pPr>
-        <w:pBdr/>
-        <w:contextualSpacing w:val="0"/>
-        <w:rPr/>
-      </w:pPr>
-      <w:r>
-        <w:rPr>
-          <w:rtl w:val="0"/>
-        </w:rPr>
-        <w:t xml:space="preserve">For “signature”-based analysis: CANlab signatures (e.g., NPS); some private</w:t>
-      </w:r>
-    </w:p>
-    <w:p>
-      <w:pPr>
-        <w:pBdr/>
-        <w:contextualSpacing w:val="0"/>
-        <w:rPr/>
-      </w:pPr>
-      <w:r>
-        <w:rPr>
-          <w:rtl w:val="0"/>
-        </w:rPr>
-      </w:r>
-    </w:p>
-    <w:p>
-      <w:pPr>
-        <w:pBdr/>
-        <w:contextualSpacing w:val="0"/>
-        <w:rPr/>
-      </w:pPr>
-      <w:r>
-        <w:rPr>
-          <w:rtl w:val="0"/>
-        </w:rPr>
-        <w:t xml:space="preserve">If you are sharing data with CANlab, here is a post with details:</w:t>
-      </w:r>
-    </w:p>
-    <w:p>
-      <w:pPr>
-        <w:pBdr/>
-        <w:contextualSpacing w:val="0"/>
-        <w:rPr/>
-      </w:pPr>
-      <w:hyperlink r:id="rId7">
+        <w:numPr>
+          <w:ilvl w:val="0"/>
+          <w:numId w:val="2"/>
+        </w:numPr>
+        <w:pBdr/>
+        <w:ind w:left="720" w:hanging="360"/>
+        <w:contextualSpacing w:val="1"/>
+        <w:rPr>
+          <w:rFonts w:ascii="Libre Franklin" w:cs="Libre Franklin" w:eastAsia="Libre Franklin" w:hAnsi="Libre Franklin"/>
+          <w:sz w:val="20"/>
+          <w:szCs w:val="20"/>
+        </w:rPr>
+      </w:pPr>
+      <w:r>
+        <w:rPr>
+          <w:rFonts w:ascii="Libre Franklin" w:cs="Libre Franklin" w:eastAsia="Libre Franklin" w:hAnsi="Libre Franklin"/>
+          <w:sz w:val="20"/>
+          <w:szCs w:val="20"/>
+          <w:rtl w:val="0"/>
+        </w:rPr>
+        <w:t xml:space="preserve">CANlab core tools </w:t>
+        <w:tab/>
+        <w:tab/>
+        <w:tab/>
+      </w:r>
+      <w:hyperlink r:id="rId8">
         <w:r>
           <w:rPr>
+            <w:rFonts w:ascii="Libre Franklin" w:cs="Libre Franklin" w:eastAsia="Libre Franklin" w:hAnsi="Libre Franklin"/>
+            <w:color w:val="1155cc"/>
+            <w:sz w:val="20"/>
+            <w:szCs w:val="20"/>
+            <w:u w:val="single"/>
+            <w:rtl w:val="0"/>
+          </w:rPr>
+          <w:t xml:space="preserve">https://github.com/canlab/CanlabCore</w:t>
+        </w:r>
+      </w:hyperlink>
+      <w:r>
+        <w:rPr>
+          <w:rtl w:val="0"/>
+        </w:rPr>
+      </w:r>
+    </w:p>
+    <w:p>
+      <w:pPr>
+        <w:numPr>
+          <w:ilvl w:val="0"/>
+          <w:numId w:val="2"/>
+        </w:numPr>
+        <w:pBdr/>
+        <w:ind w:left="720" w:hanging="360"/>
+        <w:contextualSpacing w:val="1"/>
+        <w:rPr>
+          <w:rFonts w:ascii="Libre Franklin" w:cs="Libre Franklin" w:eastAsia="Libre Franklin" w:hAnsi="Libre Franklin"/>
+          <w:sz w:val="20"/>
+          <w:szCs w:val="20"/>
+        </w:rPr>
+      </w:pPr>
+      <w:r>
+        <w:rPr>
+          <w:rFonts w:ascii="Libre Franklin" w:cs="Libre Franklin" w:eastAsia="Libre Franklin" w:hAnsi="Libre Franklin"/>
+          <w:sz w:val="20"/>
+          <w:szCs w:val="20"/>
+          <w:rtl w:val="0"/>
+        </w:rPr>
+        <w:t xml:space="preserve">SPM (e.g., SPM12)</w:t>
+      </w:r>
+    </w:p>
+    <w:p>
+      <w:pPr>
+        <w:numPr>
+          <w:ilvl w:val="0"/>
+          <w:numId w:val="2"/>
+        </w:numPr>
+        <w:pBdr/>
+        <w:ind w:left="720" w:hanging="360"/>
+        <w:contextualSpacing w:val="1"/>
+        <w:rPr>
+          <w:rFonts w:ascii="Libre Franklin" w:cs="Libre Franklin" w:eastAsia="Libre Franklin" w:hAnsi="Libre Franklin"/>
+          <w:sz w:val="20"/>
+          <w:szCs w:val="20"/>
+        </w:rPr>
+      </w:pPr>
+      <w:r>
+        <w:rPr>
+          <w:rFonts w:ascii="Libre Franklin" w:cs="Libre Franklin" w:eastAsia="Libre Franklin" w:hAnsi="Libre Franklin"/>
+          <w:sz w:val="20"/>
+          <w:szCs w:val="20"/>
+          <w:rtl w:val="0"/>
+        </w:rPr>
+        <w:t xml:space="preserve">CANlab second-level analysis scripts</w:t>
+      </w:r>
+      <w:r>
+        <w:rPr>
+          <w:sz w:val="20"/>
+          <w:szCs w:val="20"/>
+          <w:rtl w:val="0"/>
+        </w:rPr>
+        <w:tab/>
+      </w:r>
+      <w:hyperlink r:id="rId9">
+        <w:r>
+          <w:rPr>
+            <w:rFonts w:ascii="Libre Franklin" w:cs="Libre Franklin" w:eastAsia="Libre Franklin" w:hAnsi="Libre Franklin"/>
+            <w:color w:val="1155cc"/>
+            <w:sz w:val="20"/>
+            <w:szCs w:val="20"/>
+            <w:u w:val="single"/>
+            <w:rtl w:val="0"/>
+          </w:rPr>
+          <w:t xml:space="preserve">https://github.com/canlab/CANlab_help_examples</w:t>
+        </w:r>
+      </w:hyperlink>
+      <w:r>
+        <w:rPr>
+          <w:rtl w:val="0"/>
+        </w:rPr>
+      </w:r>
+    </w:p>
+    <w:p>
+      <w:pPr>
+        <w:numPr>
+          <w:ilvl w:val="0"/>
+          <w:numId w:val="2"/>
+        </w:numPr>
+        <w:pBdr/>
+        <w:ind w:left="720" w:hanging="360"/>
+        <w:contextualSpacing w:val="1"/>
+        <w:rPr>
+          <w:rFonts w:ascii="Libre Franklin" w:cs="Libre Franklin" w:eastAsia="Libre Franklin" w:hAnsi="Libre Franklin"/>
+          <w:sz w:val="20"/>
+          <w:szCs w:val="20"/>
+        </w:rPr>
+      </w:pPr>
+      <w:r>
+        <w:rPr>
+          <w:rFonts w:ascii="Libre Franklin" w:cs="Libre Franklin" w:eastAsia="Libre Franklin" w:hAnsi="Libre Franklin"/>
+          <w:sz w:val="20"/>
+          <w:szCs w:val="20"/>
+          <w:rtl w:val="0"/>
+        </w:rPr>
+        <w:t xml:space="preserve">For “signature”-based analysis: CANlab signatures (e.g., NPS); some private</w:t>
+      </w:r>
+    </w:p>
+    <w:p>
+      <w:pPr>
+        <w:pBdr/>
+        <w:contextualSpacing w:val="0"/>
+        <w:rPr>
+          <w:rFonts w:ascii="Libre Franklin" w:cs="Libre Franklin" w:eastAsia="Libre Franklin" w:hAnsi="Libre Franklin"/>
+        </w:rPr>
+      </w:pPr>
+      <w:r>
+        <w:rPr>
+          <w:rtl w:val="0"/>
+        </w:rPr>
+      </w:r>
+    </w:p>
+    <w:p>
+      <w:pPr>
+        <w:pBdr/>
+        <w:contextualSpacing w:val="0"/>
+        <w:rPr>
+          <w:rFonts w:ascii="Libre Franklin" w:cs="Libre Franklin" w:eastAsia="Libre Franklin" w:hAnsi="Libre Franklin"/>
+        </w:rPr>
+      </w:pPr>
+      <w:r>
+        <w:rPr>
+          <w:rFonts w:ascii="Libre Franklin" w:cs="Libre Franklin" w:eastAsia="Libre Franklin" w:hAnsi="Libre Franklin"/>
+          <w:rtl w:val="0"/>
+        </w:rPr>
+        <w:t xml:space="preserve">If you are sharing data with CANlab, here is a post with details:</w:t>
+      </w:r>
+    </w:p>
+    <w:p>
+      <w:pPr>
+        <w:pBdr/>
+        <w:contextualSpacing w:val="0"/>
+        <w:rPr>
+          <w:rFonts w:ascii="Libre Franklin" w:cs="Libre Franklin" w:eastAsia="Libre Franklin" w:hAnsi="Libre Franklin"/>
+        </w:rPr>
+      </w:pPr>
+      <w:hyperlink r:id="rId10">
+        <w:r>
+          <w:rPr>
+            <w:rFonts w:ascii="Libre Franklin" w:cs="Libre Franklin" w:eastAsia="Libre Franklin" w:hAnsi="Libre Franklin"/>
             <w:color w:val="1155cc"/>
             <w:sz w:val="18"/>
             <w:szCs w:val="18"/>
@@ -290,22 +613,27 @@
       <w:pPr>
         <w:pBdr/>
         <w:contextualSpacing w:val="0"/>
-        <w:rPr/>
-      </w:pPr>
-      <w:r>
-        <w:rPr>
-          <w:rtl w:val="0"/>
-        </w:rPr>
-      </w:r>
-    </w:p>
-    <w:p>
-      <w:pPr>
-        <w:pBdr/>
-        <w:contextualSpacing w:val="0"/>
-        <w:rPr/>
-      </w:pPr>
-      <w:r>
-        <w:rPr>
+        <w:rPr>
+          <w:rFonts w:ascii="Libre Franklin" w:cs="Libre Franklin" w:eastAsia="Libre Franklin" w:hAnsi="Libre Franklin"/>
+        </w:rPr>
+      </w:pPr>
+      <w:r>
+        <w:rPr>
+          <w:rtl w:val="0"/>
+        </w:rPr>
+      </w:r>
+    </w:p>
+    <w:p>
+      <w:pPr>
+        <w:pBdr/>
+        <w:contextualSpacing w:val="0"/>
+        <w:rPr>
+          <w:rFonts w:ascii="Libre Franklin" w:cs="Libre Franklin" w:eastAsia="Libre Franklin" w:hAnsi="Libre Franklin"/>
+        </w:rPr>
+      </w:pPr>
+      <w:r>
+        <w:rPr>
+          <w:rFonts w:ascii="Libre Franklin" w:cs="Libre Franklin" w:eastAsia="Libre Franklin" w:hAnsi="Libre Franklin"/>
           <w:rtl w:val="0"/>
         </w:rPr>
         <w:t xml:space="preserve">If you are applying the NPS and other “signatures” here are two posts about how to do it, and some notes about image scaling across studies:</w:t>
@@ -316,15 +644,17 @@
         <w:pBdr/>
         <w:contextualSpacing w:val="0"/>
         <w:rPr>
+          <w:rFonts w:ascii="Libre Franklin" w:cs="Libre Franklin" w:eastAsia="Libre Franklin" w:hAnsi="Libre Franklin"/>
           <w:color w:val="1155cc"/>
           <w:sz w:val="18"/>
           <w:szCs w:val="18"/>
           <w:u w:val="single"/>
         </w:rPr>
       </w:pPr>
-      <w:hyperlink r:id="rId8">
+      <w:hyperlink r:id="rId11">
         <w:r>
           <w:rPr>
+            <w:rFonts w:ascii="Libre Franklin" w:cs="Libre Franklin" w:eastAsia="Libre Franklin" w:hAnsi="Libre Franklin"/>
             <w:color w:val="1155cc"/>
             <w:sz w:val="18"/>
             <w:szCs w:val="18"/>
@@ -346,9 +676,10 @@
         <w:contextualSpacing w:val="0"/>
         <w:rPr/>
       </w:pPr>
-      <w:hyperlink r:id="rId9">
+      <w:hyperlink r:id="rId12">
         <w:r>
           <w:rPr>
+            <w:rFonts w:ascii="Libre Franklin" w:cs="Libre Franklin" w:eastAsia="Libre Franklin" w:hAnsi="Libre Franklin"/>
             <w:color w:val="1155cc"/>
             <w:sz w:val="18"/>
             <w:szCs w:val="18"/>
@@ -378,15 +709,77 @@
     </w:p>
     <w:p>
       <w:pPr>
+        <w:pBdr/>
+        <w:contextualSpacing w:val="0"/>
+        <w:rPr/>
+      </w:pPr>
+      <w:r>
+        <w:rPr>
+          <w:rtl w:val="0"/>
+        </w:rPr>
+        <w:t xml:space="preserve">To do: add instructions on the behavioral data</w:t>
+      </w:r>
+      <w:r>
+        <w:rPr>
+          <w:rtl w:val="0"/>
+        </w:rPr>
+      </w:r>
+    </w:p>
+    <w:p>
+      <w:pPr>
+        <w:pBdr/>
+        <w:contextualSpacing w:val="0"/>
+        <w:rPr>
+          <w:rFonts w:ascii="Libre Franklin" w:cs="Libre Franklin" w:eastAsia="Libre Franklin" w:hAnsi="Libre Franklin"/>
+        </w:rPr>
+      </w:pPr>
+      <w:r>
+        <w:rPr>
+          <w:rtl w:val="0"/>
+        </w:rPr>
+      </w:r>
+    </w:p>
+    <w:p>
+      <w:pPr>
+        <w:pBdr/>
+        <w:contextualSpacing w:val="0"/>
+        <w:rPr/>
+      </w:pPr>
+      <w:r>
+        <w:rPr>
+          <w:rFonts w:ascii="Arial" w:cs="Arial" w:eastAsia="Arial" w:hAnsi="Arial"/>
+          <w:shd w:fill="efefef" w:val="clear"/>
+          <w:rtl w:val="0"/>
+        </w:rPr>
+        <w:t xml:space="preserve">____________________________________________________________________________   </w:t>
+      </w:r>
+      <w:r>
+        <w:rPr>
+          <w:shd w:fill="efefef" w:val="clear"/>
+          <w:rtl w:val="0"/>
+        </w:rPr>
+        <w:t xml:space="preserve"> </w:t>
+      </w:r>
+      <w:r>
+        <w:rPr>
+          <w:rtl w:val="0"/>
+        </w:rPr>
+      </w:r>
+    </w:p>
+    <w:p>
+      <w:pPr>
         <w:pStyle w:val="Heading1"/>
         <w:pBdr/>
         <w:contextualSpacing w:val="0"/>
-        <w:rPr/>
-      </w:pPr>
-      <w:bookmarkStart w:colFirst="0" w:colLast="0" w:name="_vs9k05w3o2lf" w:id="1"/>
-      <w:bookmarkEnd w:id="1"/>
-      <w:r>
-        <w:rPr>
+        <w:rPr>
+          <w:rFonts w:ascii="Libre Franklin" w:cs="Libre Franklin" w:eastAsia="Libre Franklin" w:hAnsi="Libre Franklin"/>
+        </w:rPr>
+      </w:pPr>
+      <w:bookmarkStart w:colFirst="0" w:colLast="0" w:name="_vs9k05w3o2lf" w:id="6"/>
+      <w:bookmarkEnd w:id="6"/>
+      <w:r>
+        <w:rPr>
+          <w:rFonts w:ascii="Libre Franklin" w:cs="Libre Franklin" w:eastAsia="Libre Franklin" w:hAnsi="Libre Franklin"/>
           <w:rtl w:val="0"/>
         </w:rPr>
         <w:t xml:space="preserve">1. INSTALL THE CANlab_help_examples FOLDER FROM GITHUB</w:t>
@@ -396,17 +789,21 @@
       <w:pPr>
         <w:pBdr/>
         <w:contextualSpacing w:val="0"/>
-        <w:rPr/>
-      </w:pPr>
-      <w:r>
-        <w:rPr>
+        <w:rPr>
+          <w:rFonts w:ascii="Libre Franklin" w:cs="Libre Franklin" w:eastAsia="Libre Franklin" w:hAnsi="Libre Franklin"/>
+        </w:rPr>
+      </w:pPr>
+      <w:r>
+        <w:rPr>
+          <w:rFonts w:ascii="Libre Franklin" w:cs="Libre Franklin" w:eastAsia="Libre Franklin" w:hAnsi="Libre Franklin"/>
           <w:rtl w:val="0"/>
         </w:rPr>
         <w:t xml:space="preserve">Found here </w:t>
       </w:r>
-      <w:hyperlink r:id="rId10">
+      <w:hyperlink r:id="rId13">
         <w:r>
           <w:rPr>
+            <w:rFonts w:ascii="Libre Franklin" w:cs="Libre Franklin" w:eastAsia="Libre Franklin" w:hAnsi="Libre Franklin"/>
             <w:color w:val="1155cc"/>
             <w:u w:val="single"/>
             <w:rtl w:val="0"/>
@@ -424,22 +821,27 @@
       <w:pPr>
         <w:pBdr/>
         <w:contextualSpacing w:val="0"/>
-        <w:rPr/>
-      </w:pPr>
-      <w:r>
-        <w:rPr>
-          <w:rtl w:val="0"/>
-        </w:rPr>
-      </w:r>
-    </w:p>
-    <w:p>
-      <w:pPr>
-        <w:pBdr/>
-        <w:contextualSpacing w:val="0"/>
-        <w:rPr/>
-      </w:pPr>
-      <w:r>
-        <w:rPr>
+        <w:rPr>
+          <w:rFonts w:ascii="Libre Franklin" w:cs="Libre Franklin" w:eastAsia="Libre Franklin" w:hAnsi="Libre Franklin"/>
+        </w:rPr>
+      </w:pPr>
+      <w:r>
+        <w:rPr>
+          <w:rtl w:val="0"/>
+        </w:rPr>
+      </w:r>
+    </w:p>
+    <w:p>
+      <w:pPr>
+        <w:pBdr/>
+        <w:contextualSpacing w:val="0"/>
+        <w:rPr>
+          <w:rFonts w:ascii="Libre Franklin" w:cs="Libre Franklin" w:eastAsia="Libre Franklin" w:hAnsi="Libre Franklin"/>
+        </w:rPr>
+      </w:pPr>
+      <w:r>
+        <w:rPr>
+          <w:rFonts w:ascii="Libre Franklin" w:cs="Libre Franklin" w:eastAsia="Libre Franklin" w:hAnsi="Libre Franklin"/>
           <w:rtl w:val="0"/>
         </w:rPr>
         <w:t xml:space="preserve">This video provides further instruction.</w:t>
@@ -449,7 +851,9 @@
       <w:pPr>
         <w:pBdr/>
         <w:contextualSpacing w:val="0"/>
-        <w:rPr/>
+        <w:rPr>
+          <w:rFonts w:ascii="Libre Franklin" w:cs="Libre Franklin" w:eastAsia="Libre Franklin" w:hAnsi="Libre Franklin"/>
+        </w:rPr>
       </w:pPr>
       <w:r>
         <w:drawing>
@@ -465,7 +869,7 @@
                     <pic:cNvPicPr preferRelativeResize="0"/>
                   </pic:nvPicPr>
                   <pic:blipFill>
-                    <a:blip r:embed="rId11"/>
+                    <a:blip r:embed="rId14"/>
                     <a:srcRect b="0" l="0" r="0" t="0"/>
                     <a:stretch>
                       <a:fillRect/>
@@ -495,9 +899,285 @@
       <w:pPr>
         <w:pBdr/>
         <w:contextualSpacing w:val="0"/>
+        <w:rPr>
+          <w:rFonts w:ascii="Libre Franklin" w:cs="Libre Franklin" w:eastAsia="Libre Franklin" w:hAnsi="Libre Franklin"/>
+        </w:rPr>
+      </w:pPr>
+      <w:r>
+        <w:rPr>
+          <w:rtl w:val="0"/>
+        </w:rPr>
+      </w:r>
+    </w:p>
+    <w:p>
+      <w:pPr>
+        <w:pStyle w:val="Heading1"/>
+        <w:pBdr/>
+        <w:contextualSpacing w:val="0"/>
+        <w:rPr>
+          <w:rFonts w:ascii="Libre Franklin" w:cs="Libre Franklin" w:eastAsia="Libre Franklin" w:hAnsi="Libre Franklin"/>
+        </w:rPr>
+      </w:pPr>
+      <w:bookmarkStart w:colFirst="0" w:colLast="0" w:name="_72rk6plfk0ho" w:id="7"/>
+      <w:bookmarkEnd w:id="7"/>
+      <w:r>
+        <w:rPr>
+          <w:rFonts w:ascii="Libre Franklin" w:cs="Libre Franklin" w:eastAsia="Libre Franklin" w:hAnsi="Libre Franklin"/>
+          <w:rtl w:val="0"/>
+        </w:rPr>
+        <w:t xml:space="preserve">2. ADD ALL THE FOLDERS TO PATH</w:t>
+      </w:r>
+    </w:p>
+    <w:p>
+      <w:pPr>
+        <w:pBdr/>
+        <w:contextualSpacing w:val="0"/>
+        <w:rPr>
+          <w:rFonts w:ascii="Libre Franklin" w:cs="Libre Franklin" w:eastAsia="Libre Franklin" w:hAnsi="Libre Franklin"/>
+        </w:rPr>
+      </w:pPr>
+      <w:r>
+        <w:rPr>
+          <w:rFonts w:ascii="Libre Franklin" w:cs="Libre Franklin" w:eastAsia="Libre Franklin" w:hAnsi="Libre Franklin"/>
+          <w:rtl w:val="0"/>
+        </w:rPr>
+        <w:t xml:space="preserve">In MATLAB</w:t>
+      </w:r>
+    </w:p>
+    <w:p>
+      <w:pPr>
+        <w:numPr>
+          <w:ilvl w:val="0"/>
+          <w:numId w:val="5"/>
+        </w:numPr>
+        <w:pBdr/>
+        <w:ind w:left="720" w:hanging="360"/>
+        <w:contextualSpacing w:val="1"/>
+        <w:rPr>
+          <w:rFonts w:ascii="Libre Franklin" w:cs="Libre Franklin" w:eastAsia="Libre Franklin" w:hAnsi="Libre Franklin"/>
+        </w:rPr>
+      </w:pPr>
+      <w:r>
+        <w:rPr>
+          <w:rFonts w:ascii="Libre Franklin" w:cs="Libre Franklin" w:eastAsia="Libre Franklin" w:hAnsi="Libre Franklin"/>
+          <w:rtl w:val="0"/>
+        </w:rPr>
+        <w:t xml:space="preserve">genpath(addpath(‘/CANLab_help_examples/’))</w:t>
+      </w:r>
+    </w:p>
+    <w:p>
+      <w:pPr>
+        <w:numPr>
+          <w:ilvl w:val="0"/>
+          <w:numId w:val="5"/>
+        </w:numPr>
+        <w:pBdr/>
+        <w:ind w:left="720" w:hanging="360"/>
+        <w:contextualSpacing w:val="1"/>
+        <w:rPr>
+          <w:rFonts w:ascii="Libre Franklin" w:cs="Libre Franklin" w:eastAsia="Libre Franklin" w:hAnsi="Libre Franklin"/>
+        </w:rPr>
+      </w:pPr>
+      <w:r>
+        <w:rPr>
+          <w:rFonts w:ascii="Libre Franklin" w:cs="Libre Franklin" w:eastAsia="Libre Franklin" w:hAnsi="Libre Franklin"/>
+          <w:rtl w:val="0"/>
+        </w:rPr>
+        <w:t xml:space="preserve">genpath(addpath(‘/YOUR_ANALYSIS_FOLDER/’))</w:t>
+      </w:r>
+    </w:p>
+    <w:p>
+      <w:pPr>
+        <w:pBdr/>
+        <w:contextualSpacing w:val="0"/>
+        <w:rPr>
+          <w:rFonts w:ascii="Libre Franklin" w:cs="Libre Franklin" w:eastAsia="Libre Franklin" w:hAnsi="Libre Franklin"/>
+          <w:i w:val="1"/>
+        </w:rPr>
+      </w:pPr>
+      <w:r>
+        <w:rPr>
+          <w:rtl w:val="0"/>
+        </w:rPr>
+      </w:r>
+    </w:p>
+    <w:p>
+      <w:pPr>
+        <w:pBdr/>
+        <w:contextualSpacing w:val="0"/>
+        <w:rPr>
+          <w:rFonts w:ascii="Libre Franklin" w:cs="Libre Franklin" w:eastAsia="Libre Franklin" w:hAnsi="Libre Franklin"/>
+          <w:i w:val="1"/>
+        </w:rPr>
+      </w:pPr>
+      <w:r>
+        <w:rPr>
+          <w:rFonts w:ascii="Libre Franklin" w:cs="Libre Franklin" w:eastAsia="Libre Franklin" w:hAnsi="Libre Franklin"/>
+          <w:i w:val="1"/>
+          <w:rtl w:val="0"/>
+        </w:rPr>
+        <w:t xml:space="preserve">This video provides further instruction.</w:t>
+      </w:r>
+    </w:p>
+    <w:p>
+      <w:pPr>
+        <w:pBdr/>
+        <w:contextualSpacing w:val="0"/>
         <w:rPr/>
       </w:pPr>
       <w:r>
+        <w:drawing>
+          <wp:inline distB="114300" distT="114300" distL="114300" distR="114300">
+            <wp:extent cx="3352800" cy="2543175"/>
+            <wp:effectExtent b="0" l="0" r="0" t="0"/>
+            <wp:docPr id="5" name="image15.png"/>
+            <a:graphic>
+              <a:graphicData uri="http://schemas.openxmlformats.org/drawingml/2006/picture">
+                <pic:pic>
+                  <pic:nvPicPr>
+                    <pic:cNvPr id="0" name="image15.png"/>
+                    <pic:cNvPicPr preferRelativeResize="0"/>
+                  </pic:nvPicPr>
+                  <pic:blipFill>
+                    <a:blip r:embed="rId15"/>
+                    <a:srcRect b="0" l="0" r="0" t="0"/>
+                    <a:stretch>
+                      <a:fillRect/>
+                    </a:stretch>
+                  </pic:blipFill>
+                  <pic:spPr>
+                    <a:xfrm>
+                      <a:off x="0" y="0"/>
+                      <a:ext cx="3352800" cy="2543175"/>
+                    </a:xfrm>
+                    <a:prstGeom prst="rect"/>
+                    <a:ln/>
+                  </pic:spPr>
+                </pic:pic>
+              </a:graphicData>
+            </a:graphic>
+          </wp:inline>
+        </w:drawing>
+      </w:r>
+      <w:r>
+        <w:rPr>
+          <w:rtl w:val="0"/>
+        </w:rPr>
+      </w:r>
+    </w:p>
+    <w:p>
+      <w:pPr>
+        <w:pBdr/>
+        <w:contextualSpacing w:val="0"/>
+        <w:rPr/>
+      </w:pPr>
+      <w:r>
+        <w:rPr>
+          <w:rtl w:val="0"/>
+        </w:rPr>
+      </w:r>
+    </w:p>
+    <w:p>
+      <w:pPr>
+        <w:pBdr/>
+        <w:contextualSpacing w:val="0"/>
+        <w:rPr/>
+      </w:pPr>
+      <w:r>
+        <w:rPr>
+          <w:rtl w:val="0"/>
+        </w:rPr>
+        <w:t xml:space="preserve">Check and make sure you have all the paths and dependencies before you get started by running this script (found in CANLab_help_examples):</w:t>
+      </w:r>
+    </w:p>
+    <w:p>
+      <w:pPr>
+        <w:numPr>
+          <w:ilvl w:val="0"/>
+          <w:numId w:val="8"/>
+        </w:numPr>
+        <w:pBdr/>
+        <w:ind w:left="720" w:hanging="360"/>
+        <w:contextualSpacing w:val="1"/>
+        <w:rPr>
+          <w:u w:val="none"/>
+        </w:rPr>
+      </w:pPr>
+      <w:r>
+        <w:rPr>
+          <w:rtl w:val="0"/>
+        </w:rPr>
+        <w:t xml:space="preserve">run('/CANlab_help_examples/Second_level_analysis_template_scripts/</w:t>
+      </w:r>
+      <w:r>
+        <w:rPr>
+          <w:b w:val="1"/>
+          <w:rtl w:val="0"/>
+        </w:rPr>
+        <w:t xml:space="preserve">a2_second_level_toolbox_check_dependencies.m</w:t>
+      </w:r>
+      <w:r>
+        <w:rPr>
+          <w:rtl w:val="0"/>
+        </w:rPr>
+        <w:t xml:space="preserve">')</w:t>
+      </w:r>
+    </w:p>
+    <w:p>
+      <w:pPr>
+        <w:pBdr/>
+        <w:contextualSpacing w:val="0"/>
+        <w:rPr/>
+      </w:pPr>
+      <w:r>
+        <w:rPr>
+          <w:rtl w:val="0"/>
+        </w:rPr>
+      </w:r>
+    </w:p>
+    <w:p>
+      <w:pPr>
+        <w:pBdr/>
+        <w:contextualSpacing w:val="0"/>
+        <w:rPr/>
+      </w:pPr>
+      <w:r>
+        <w:rPr>
+          <w:rtl w:val="0"/>
+        </w:rPr>
+        <w:t xml:space="preserve">You may need files from our </w:t>
+      </w:r>
+      <w:hyperlink r:id="rId16">
+        <w:r>
+          <w:rPr>
+            <w:color w:val="1155cc"/>
+            <w:u w:val="single"/>
+            <w:rtl w:val="0"/>
+          </w:rPr>
+          <w:t xml:space="preserve">lab’s google drive</w:t>
+        </w:r>
+      </w:hyperlink>
+      <w:r>
+        <w:rPr>
+          <w:rtl w:val="0"/>
+        </w:rPr>
+        <w:t xml:space="preserve"> which is *not* public. However, these are not necessary for all analyses.</w:t>
+      </w:r>
+      <w:r>
+        <w:rPr>
+          <w:rtl w:val="0"/>
+        </w:rPr>
+      </w:r>
+    </w:p>
+    <w:p>
+      <w:pPr>
+        <w:pBdr/>
+        <w:contextualSpacing w:val="0"/>
+        <w:rPr>
+          <w:rFonts w:ascii="Libre Franklin" w:cs="Libre Franklin" w:eastAsia="Libre Franklin" w:hAnsi="Libre Franklin"/>
+        </w:rPr>
+      </w:pPr>
+      <w:r>
         <w:rPr>
           <w:rtl w:val="0"/>
         </w:rPr>
@@ -508,15 +1188,40 @@
         <w:pStyle w:val="Heading1"/>
         <w:pBdr/>
         <w:contextualSpacing w:val="0"/>
+        <w:rPr>
+          <w:rFonts w:ascii="Libre Franklin" w:cs="Libre Franklin" w:eastAsia="Libre Franklin" w:hAnsi="Libre Franklin"/>
+        </w:rPr>
+      </w:pPr>
+      <w:bookmarkStart w:colFirst="0" w:colLast="0" w:name="_n2y5cvjtc01n" w:id="8"/>
+      <w:bookmarkEnd w:id="8"/>
+      <w:r>
+        <w:rPr>
+          <w:rFonts w:ascii="Libre Franklin" w:cs="Libre Franklin" w:eastAsia="Libre Franklin" w:hAnsi="Libre Franklin"/>
+          <w:rtl w:val="0"/>
+        </w:rPr>
+        <w:t xml:space="preserve">3</w:t>
+      </w:r>
+      <w:r>
+        <w:rPr>
+          <w:rFonts w:ascii="Libre Franklin" w:cs="Libre Franklin" w:eastAsia="Libre Franklin" w:hAnsi="Libre Franklin"/>
+          <w:rtl w:val="0"/>
+        </w:rPr>
+        <w:t xml:space="preserve">. SET UP YOUR DATA ANALYSIS FOLDER</w:t>
+      </w:r>
+    </w:p>
+    <w:p>
+      <w:pPr>
+        <w:pStyle w:val="Heading2"/>
+        <w:pBdr/>
+        <w:contextualSpacing w:val="0"/>
         <w:rPr/>
       </w:pPr>
-      <w:bookmarkStart w:colFirst="0" w:colLast="0" w:name="_n2y5cvjtc01n" w:id="2"/>
-      <w:bookmarkEnd w:id="2"/>
-      <w:r>
-        <w:rPr>
-          <w:rtl w:val="0"/>
-        </w:rPr>
-        <w:t xml:space="preserve">2. SET UP YOUR DATA ANALYSIS FOLDER</w:t>
+      <w:bookmarkStart w:colFirst="0" w:colLast="0" w:name="_wdno11hh5vcr" w:id="9"/>
+      <w:bookmarkEnd w:id="9"/>
+      <w:r>
+        <w:rPr>
+          <w:rtl w:val="0"/>
+        </w:rPr>
       </w:r>
     </w:p>
     <w:p>
@@ -529,10 +1234,80 @@
         <w:rPr>
           <w:rtl w:val="0"/>
         </w:rPr>
-        <w:t xml:space="preserve">In your </w:t>
-      </w:r>
-      <w:r>
-        <w:rPr>
+        <w:t xml:space="preserve">Are your data set up so that the folders represent conditions and inside those folders are subject data? If not, maybe this bash reorganization </w:t>
+      </w:r>
+      <w:hyperlink r:id="rId17">
+        <w:r>
+          <w:rPr>
+            <w:color w:val="1155cc"/>
+            <w:u w:val="single"/>
+            <w:rtl w:val="0"/>
+          </w:rPr>
+          <w:t xml:space="preserve">script</w:t>
+        </w:r>
+      </w:hyperlink>
+      <w:r>
+        <w:rPr>
+          <w:rtl w:val="0"/>
+        </w:rPr>
+        <w:t xml:space="preserve"> will help you. Alternatively you can change the way the 2nd Level Scripts look at your folders. However, I recommend you keep their inherent structure the same and just conform. Path of least resistance. Do not apply this advice to your social life.</w:t>
+      </w:r>
+    </w:p>
+    <w:p>
+      <w:pPr>
+        <w:pBdr/>
+        <w:contextualSpacing w:val="0"/>
+        <w:rPr/>
+      </w:pPr>
+      <w:r>
+        <w:rPr>
+          <w:rtl w:val="0"/>
+        </w:rPr>
+      </w:r>
+    </w:p>
+    <w:p>
+      <w:pPr>
+        <w:pStyle w:val="Heading2"/>
+        <w:pBdr/>
+        <w:contextualSpacing w:val="0"/>
+        <w:rPr>
+          <w:rFonts w:ascii="Libre Franklin" w:cs="Libre Franklin" w:eastAsia="Libre Franklin" w:hAnsi="Libre Franklin"/>
+          <w:u w:val="single"/>
+        </w:rPr>
+      </w:pPr>
+      <w:bookmarkStart w:colFirst="0" w:colLast="0" w:name="_o3kirxdq3syx" w:id="10"/>
+      <w:bookmarkEnd w:id="10"/>
+      <w:r>
+        <w:rPr>
+          <w:rFonts w:ascii="Libre Franklin" w:cs="Libre Franklin" w:eastAsia="Libre Franklin" w:hAnsi="Libre Franklin"/>
+          <w:rtl w:val="0"/>
+        </w:rPr>
+        <w:t xml:space="preserve">STEP A - SET UP NEW FOLDERS</w:t>
+      </w:r>
+      <w:r>
+        <w:rPr>
+          <w:rtl w:val="0"/>
+        </w:rPr>
+      </w:r>
+    </w:p>
+    <w:p>
+      <w:pPr>
+        <w:pBdr/>
+        <w:contextualSpacing w:val="0"/>
+        <w:rPr>
+          <w:rFonts w:ascii="Libre Franklin" w:cs="Libre Franklin" w:eastAsia="Libre Franklin" w:hAnsi="Libre Franklin"/>
+        </w:rPr>
+      </w:pPr>
+      <w:r>
+        <w:rPr>
+          <w:rFonts w:ascii="Libre Franklin" w:cs="Libre Franklin" w:eastAsia="Libre Franklin" w:hAnsi="Libre Franklin"/>
+          <w:rtl w:val="0"/>
+        </w:rPr>
+        <w:t xml:space="preserve">There is a script you can use which will auto set up your folders to play well with the 2nd level analysis pipeline. Go to your new </w:t>
+      </w:r>
+      <w:r>
+        <w:rPr>
+          <w:rFonts w:ascii="Libre Franklin" w:cs="Libre Franklin" w:eastAsia="Libre Franklin" w:hAnsi="Libre Franklin"/>
           <w:b w:val="1"/>
           <w:rtl w:val="0"/>
         </w:rPr>
@@ -540,6 +1315,80 @@
       </w:r>
       <w:r>
         <w:rPr>
+          <w:rFonts w:ascii="Libre Franklin" w:cs="Libre Franklin" w:eastAsia="Libre Franklin" w:hAnsi="Libre Franklin"/>
+          <w:rtl w:val="0"/>
+        </w:rPr>
+        <w:t xml:space="preserve"> folder and run this from within it:</w:t>
+      </w:r>
+    </w:p>
+    <w:p>
+      <w:pPr>
+        <w:numPr>
+          <w:ilvl w:val="0"/>
+          <w:numId w:val="4"/>
+        </w:numPr>
+        <w:pBdr/>
+        <w:ind w:left="720" w:hanging="360"/>
+        <w:contextualSpacing w:val="1"/>
+        <w:rPr>
+          <w:rFonts w:ascii="Libre Franklin" w:cs="Libre Franklin" w:eastAsia="Libre Franklin" w:hAnsi="Libre Franklin"/>
+        </w:rPr>
+      </w:pPr>
+      <w:r>
+        <w:rPr>
+          <w:rFonts w:ascii="Libre Franklin" w:cs="Libre Franklin" w:eastAsia="Libre Franklin" w:hAnsi="Libre Franklin"/>
+          <w:rtl w:val="0"/>
+        </w:rPr>
+        <w:t xml:space="preserve">a</w:t>
+      </w:r>
+      <w:r>
+        <w:rPr>
+          <w:rFonts w:ascii="Libre Franklin" w:cs="Libre Franklin" w:eastAsia="Libre Franklin" w:hAnsi="Libre Franklin"/>
+          <w:rtl w:val="0"/>
+        </w:rPr>
+        <w:t xml:space="preserve">_set_up_new_analysis_folder_and_script.m</w:t>
+      </w:r>
+    </w:p>
+    <w:p>
+      <w:pPr>
+        <w:pBdr/>
+        <w:contextualSpacing w:val="0"/>
+        <w:rPr>
+          <w:rFonts w:ascii="Libre Franklin" w:cs="Libre Franklin" w:eastAsia="Libre Franklin" w:hAnsi="Libre Franklin"/>
+        </w:rPr>
+      </w:pPr>
+      <w:r>
+        <w:rPr>
+          <w:rtl w:val="0"/>
+        </w:rPr>
+      </w:r>
+    </w:p>
+    <w:p>
+      <w:pPr>
+        <w:pBdr/>
+        <w:contextualSpacing w:val="0"/>
+        <w:rPr>
+          <w:rFonts w:ascii="Libre Franklin" w:cs="Libre Franklin" w:eastAsia="Libre Franklin" w:hAnsi="Libre Franklin"/>
+        </w:rPr>
+      </w:pPr>
+      <w:r>
+        <w:rPr>
+          <w:rFonts w:ascii="Libre Franklin" w:cs="Libre Franklin" w:eastAsia="Libre Franklin" w:hAnsi="Libre Franklin"/>
+          <w:rtl w:val="0"/>
+        </w:rPr>
+        <w:t xml:space="preserve">If you want to do this by hand you can go to your </w:t>
+      </w:r>
+      <w:r>
+        <w:rPr>
+          <w:rFonts w:ascii="Libre Franklin" w:cs="Libre Franklin" w:eastAsia="Libre Franklin" w:hAnsi="Libre Franklin"/>
+          <w:b w:val="1"/>
+          <w:rtl w:val="0"/>
+        </w:rPr>
+        <w:t xml:space="preserve">Analysis</w:t>
+      </w:r>
+      <w:r>
+        <w:rPr>
+          <w:rFonts w:ascii="Libre Franklin" w:cs="Libre Franklin" w:eastAsia="Libre Franklin" w:hAnsi="Libre Franklin"/>
           <w:rtl w:val="0"/>
         </w:rPr>
         <w:t xml:space="preserve"> folder set up these subfolders:</w:t>
@@ -555,11 +1404,12 @@
         <w:ind w:left="720" w:hanging="360"/>
         <w:contextualSpacing w:val="1"/>
         <w:rPr>
-          <w:u w:val="none"/>
-        </w:rPr>
-      </w:pPr>
-      <w:r>
-        <w:rPr>
+          <w:rFonts w:ascii="Libre Franklin" w:cs="Libre Franklin" w:eastAsia="Libre Franklin" w:hAnsi="Libre Franklin"/>
+        </w:rPr>
+      </w:pPr>
+      <w:r>
+        <w:rPr>
+          <w:rFonts w:ascii="Libre Franklin" w:cs="Libre Franklin" w:eastAsia="Libre Franklin" w:hAnsi="Libre Franklin"/>
           <w:rtl w:val="0"/>
         </w:rPr>
         <w:t xml:space="preserve">data</w:t>
@@ -575,11 +1425,12 @@
         <w:ind w:left="720" w:hanging="360"/>
         <w:contextualSpacing w:val="1"/>
         <w:rPr>
-          <w:u w:val="none"/>
-        </w:rPr>
-      </w:pPr>
-      <w:r>
-        <w:rPr>
+          <w:rFonts w:ascii="Libre Franklin" w:cs="Libre Franklin" w:eastAsia="Libre Franklin" w:hAnsi="Libre Franklin"/>
+        </w:rPr>
+      </w:pPr>
+      <w:r>
+        <w:rPr>
+          <w:rFonts w:ascii="Libre Franklin" w:cs="Libre Franklin" w:eastAsia="Libre Franklin" w:hAnsi="Libre Franklin"/>
           <w:rtl w:val="0"/>
         </w:rPr>
         <w:t xml:space="preserve">extras</w:t>
@@ -595,11 +1446,12 @@
         <w:ind w:left="720" w:hanging="360"/>
         <w:contextualSpacing w:val="1"/>
         <w:rPr>
-          <w:u w:val="none"/>
-        </w:rPr>
-      </w:pPr>
-      <w:r>
-        <w:rPr>
+          <w:rFonts w:ascii="Libre Franklin" w:cs="Libre Franklin" w:eastAsia="Libre Franklin" w:hAnsi="Libre Franklin"/>
+        </w:rPr>
+      </w:pPr>
+      <w:r>
+        <w:rPr>
+          <w:rFonts w:ascii="Libre Franklin" w:cs="Libre Franklin" w:eastAsia="Libre Franklin" w:hAnsi="Libre Franklin"/>
           <w:rtl w:val="0"/>
         </w:rPr>
         <w:t xml:space="preserve">results</w:t>
@@ -615,17 +1467,19 @@
         <w:ind w:left="720" w:hanging="360"/>
         <w:contextualSpacing w:val="1"/>
         <w:rPr>
-          <w:u w:val="none"/>
-        </w:rPr>
-      </w:pPr>
-      <w:r>
-        <w:rPr>
+          <w:rFonts w:ascii="Libre Franklin" w:cs="Libre Franklin" w:eastAsia="Libre Franklin" w:hAnsi="Libre Franklin"/>
+        </w:rPr>
+      </w:pPr>
+      <w:r>
+        <w:rPr>
+          <w:rFonts w:ascii="Libre Franklin" w:cs="Libre Franklin" w:eastAsia="Libre Franklin" w:hAnsi="Libre Franklin"/>
           <w:rtl w:val="0"/>
         </w:rPr>
         <w:t xml:space="preserve">s</w:t>
       </w:r>
       <w:r>
         <w:rPr>
+          <w:rFonts w:ascii="Libre Franklin" w:cs="Libre Franklin" w:eastAsia="Libre Franklin" w:hAnsi="Libre Franklin"/>
           <w:rtl w:val="0"/>
         </w:rPr>
         <w:t xml:space="preserve">cripts</w:t>
@@ -641,11 +1495,12 @@
         <w:ind w:left="1440" w:hanging="360"/>
         <w:contextualSpacing w:val="1"/>
         <w:rPr>
-          <w:u w:val="none"/>
-        </w:rPr>
-      </w:pPr>
-      <w:r>
-        <w:rPr>
+          <w:rFonts w:ascii="Libre Franklin" w:cs="Libre Franklin" w:eastAsia="Libre Franklin" w:hAnsi="Libre Franklin"/>
+        </w:rPr>
+      </w:pPr>
+      <w:r>
+        <w:rPr>
+          <w:rFonts w:ascii="Libre Franklin" w:cs="Libre Franklin" w:eastAsia="Libre Franklin" w:hAnsi="Libre Franklin"/>
           <w:rtl w:val="0"/>
         </w:rPr>
         <w:t xml:space="preserve">Here copy in a series of scripts from CANLab_help_examples</w:t>
@@ -656,7 +1511,9 @@
         <w:pBdr/>
         <w:ind w:left="720" w:firstLine="720"/>
         <w:contextualSpacing w:val="0"/>
-        <w:rPr/>
+        <w:rPr>
+          <w:rFonts w:ascii="Libre Franklin" w:cs="Libre Franklin" w:eastAsia="Libre Franklin" w:hAnsi="Libre Franklin"/>
+        </w:rPr>
       </w:pPr>
       <w:r>
         <w:drawing>
@@ -672,7 +1529,7 @@
                     <pic:cNvPicPr preferRelativeResize="0"/>
                   </pic:nvPicPr>
                   <pic:blipFill>
-                    <a:blip r:embed="rId12"/>
+                    <a:blip r:embed="rId18"/>
                     <a:srcRect b="0" l="0" r="0" t="0"/>
                     <a:stretch>
                       <a:fillRect/>
@@ -701,66 +1558,100 @@
     <w:p>
       <w:pPr>
         <w:pBdr/>
+        <w:ind w:left="0" w:firstLine="0"/>
+        <w:contextualSpacing w:val="0"/>
+        <w:rPr>
+          <w:rFonts w:ascii="Libre Franklin" w:cs="Libre Franklin" w:eastAsia="Libre Franklin" w:hAnsi="Libre Franklin"/>
+        </w:rPr>
+      </w:pPr>
+      <w:r>
+        <w:rPr>
+          <w:rtl w:val="0"/>
+        </w:rPr>
+      </w:r>
+    </w:p>
+    <w:p>
+      <w:pPr>
+        <w:pStyle w:val="Heading2"/>
+        <w:pBdr/>
+        <w:contextualSpacing w:val="0"/>
+        <w:rPr>
+          <w:rFonts w:ascii="Libre Franklin" w:cs="Libre Franklin" w:eastAsia="Libre Franklin" w:hAnsi="Libre Franklin"/>
+        </w:rPr>
+      </w:pPr>
+      <w:bookmarkStart w:colFirst="0" w:colLast="0" w:name="_ttia5w4im954" w:id="11"/>
+      <w:bookmarkEnd w:id="11"/>
+      <w:r>
+        <w:rPr>
+          <w:rFonts w:ascii="Libre Franklin" w:cs="Libre Franklin" w:eastAsia="Libre Franklin" w:hAnsi="Libre Franklin"/>
+          <w:rtl w:val="0"/>
+        </w:rPr>
+        <w:t xml:space="preserve">STEP B - SET UP THE STUDY INFO DOCUMENT</w:t>
+      </w:r>
+    </w:p>
+    <w:p>
+      <w:pPr>
+        <w:numPr>
+          <w:ilvl w:val="0"/>
+          <w:numId w:val="3"/>
+        </w:numPr>
+        <w:pBdr/>
+        <w:ind w:left="720" w:hanging="360"/>
+        <w:contextualSpacing w:val="1"/>
+        <w:rPr>
+          <w:u w:val="none"/>
+        </w:rPr>
+      </w:pPr>
+      <w:r>
+        <w:rPr>
+          <w:rFonts w:ascii="Libre Franklin" w:cs="Libre Franklin" w:eastAsia="Libre Franklin" w:hAnsi="Libre Franklin"/>
+          <w:rtl w:val="0"/>
+        </w:rPr>
+        <w:t xml:space="preserve">Copy over to your </w:t>
+      </w:r>
+      <w:r>
+        <w:rPr>
+          <w:rFonts w:ascii="Libre Franklin" w:cs="Libre Franklin" w:eastAsia="Libre Franklin" w:hAnsi="Libre Franklin"/>
+          <w:b w:val="1"/>
+          <w:rtl w:val="0"/>
+        </w:rPr>
+        <w:t xml:space="preserve">Analysis</w:t>
+      </w:r>
+      <w:r>
+        <w:rPr>
+          <w:rFonts w:ascii="Libre Franklin" w:cs="Libre Franklin" w:eastAsia="Libre Franklin" w:hAnsi="Libre Franklin"/>
+          <w:rtl w:val="0"/>
+        </w:rPr>
+        <w:t xml:space="preserve"> folder ‘study_info.json’</w:t>
+      </w:r>
+    </w:p>
+    <w:p>
+      <w:pPr>
+        <w:pBdr/>
         <w:ind w:left="720" w:firstLine="720"/>
         <w:contextualSpacing w:val="0"/>
-        <w:rPr/>
-      </w:pPr>
-      <w:r>
-        <w:rPr>
-          <w:rtl w:val="0"/>
-        </w:rPr>
-      </w:r>
-    </w:p>
-    <w:p>
-      <w:pPr>
-        <w:pBdr/>
-        <w:ind w:left="0" w:firstLine="0"/>
-        <w:contextualSpacing w:val="0"/>
-        <w:rPr/>
-      </w:pPr>
-      <w:r>
-        <w:rPr>
-          <w:rtl w:val="0"/>
-        </w:rPr>
-        <w:t xml:space="preserve">Copy over to your </w:t>
-      </w:r>
-      <w:r>
-        <w:rPr>
-          <w:b w:val="1"/>
-          <w:rtl w:val="0"/>
-        </w:rPr>
-        <w:t xml:space="preserve">Analysis</w:t>
-      </w:r>
-      <w:r>
-        <w:rPr>
-          <w:rtl w:val="0"/>
-        </w:rPr>
-        <w:t xml:space="preserve"> folder ‘study_info.json’</w:t>
-      </w:r>
-    </w:p>
-    <w:p>
-      <w:pPr>
-        <w:pBdr/>
-        <w:ind w:left="720" w:firstLine="720"/>
-        <w:contextualSpacing w:val="0"/>
-        <w:rPr/>
-      </w:pPr>
-      <w:r>
-        <w:rPr>
-          <w:rtl w:val="0"/>
-        </w:rPr>
-      </w:r>
-    </w:p>
-    <w:p>
-      <w:pPr>
-        <w:pBdr/>
-        <w:contextualSpacing w:val="0"/>
-        <w:rPr>
+        <w:rPr>
+          <w:rFonts w:ascii="Libre Franklin" w:cs="Libre Franklin" w:eastAsia="Libre Franklin" w:hAnsi="Libre Franklin"/>
+        </w:rPr>
+      </w:pPr>
+      <w:r>
+        <w:rPr>
+          <w:rtl w:val="0"/>
+        </w:rPr>
+      </w:r>
+    </w:p>
+    <w:p>
+      <w:pPr>
+        <w:pBdr/>
+        <w:contextualSpacing w:val="0"/>
+        <w:rPr>
+          <w:rFonts w:ascii="Libre Franklin" w:cs="Libre Franklin" w:eastAsia="Libre Franklin" w:hAnsi="Libre Franklin"/>
           <w:i w:val="1"/>
         </w:rPr>
       </w:pPr>
       <w:r>
         <w:rPr>
+          <w:rFonts w:ascii="Libre Franklin" w:cs="Libre Franklin" w:eastAsia="Libre Franklin" w:hAnsi="Libre Franklin"/>
           <w:i w:val="1"/>
           <w:rtl w:val="0"/>
         </w:rPr>
@@ -792,7 +1683,7 @@
                     <pic:cNvPicPr preferRelativeResize="0"/>
                   </pic:nvPicPr>
                   <pic:blipFill>
-                    <a:blip r:embed="rId13"/>
+                    <a:blip r:embed="rId19"/>
                     <a:srcRect b="0" l="0" r="0" t="0"/>
                     <a:stretch>
                       <a:fillRect/>
@@ -822,7 +1713,9 @@
       <w:pPr>
         <w:pBdr/>
         <w:contextualSpacing w:val="0"/>
-        <w:rPr/>
+        <w:rPr>
+          <w:rFonts w:ascii="Libre Franklin" w:cs="Libre Franklin" w:eastAsia="Libre Franklin" w:hAnsi="Libre Franklin"/>
+        </w:rPr>
       </w:pPr>
       <w:r>
         <w:rPr>
@@ -835,35 +1728,25 @@
         <w:pStyle w:val="Heading1"/>
         <w:pBdr/>
         <w:contextualSpacing w:val="0"/>
-        <w:rPr/>
-      </w:pPr>
-      <w:bookmarkStart w:colFirst="0" w:colLast="0" w:name="_72rk6plfk0ho" w:id="3"/>
-      <w:bookmarkEnd w:id="3"/>
-      <w:r>
-        <w:rPr>
-          <w:rtl w:val="0"/>
-        </w:rPr>
-        <w:t xml:space="preserve">3. ADD ALL THE FOLDERS TO PATH</w:t>
-      </w:r>
-    </w:p>
-    <w:p>
-      <w:pPr>
-        <w:pBdr/>
-        <w:contextualSpacing w:val="0"/>
-        <w:rPr/>
-      </w:pPr>
-      <w:r>
-        <w:rPr>
-          <w:rtl w:val="0"/>
-        </w:rPr>
-        <w:t xml:space="preserve">In MATLAB</w:t>
+        <w:rPr>
+          <w:rFonts w:ascii="Libre Franklin" w:cs="Libre Franklin" w:eastAsia="Libre Franklin" w:hAnsi="Libre Franklin"/>
+        </w:rPr>
+      </w:pPr>
+      <w:bookmarkStart w:colFirst="0" w:colLast="0" w:name="_91u6k4b6e14a" w:id="12"/>
+      <w:bookmarkEnd w:id="12"/>
+      <w:r>
+        <w:rPr>
+          <w:rFonts w:ascii="Libre Franklin" w:cs="Libre Franklin" w:eastAsia="Libre Franklin" w:hAnsi="Libre Franklin"/>
+          <w:rtl w:val="0"/>
+        </w:rPr>
+        <w:t xml:space="preserve">4. MODIFY THE TEMPLATE SCRIPTS</w:t>
       </w:r>
     </w:p>
     <w:p>
       <w:pPr>
         <w:numPr>
           <w:ilvl w:val="0"/>
-          <w:numId w:val="2"/>
+          <w:numId w:val="6"/>
         </w:numPr>
         <w:pBdr/>
         <w:ind w:left="720" w:hanging="360"/>
@@ -874,161 +1757,14 @@
       </w:pPr>
       <w:r>
         <w:rPr>
-          <w:rtl w:val="0"/>
-        </w:rPr>
-        <w:t xml:space="preserve">genpath(addpath(‘/CANLab_help_examples/’))</w:t>
-      </w:r>
-    </w:p>
-    <w:p>
-      <w:pPr>
-        <w:numPr>
-          <w:ilvl w:val="0"/>
-          <w:numId w:val="2"/>
-        </w:numPr>
-        <w:pBdr/>
-        <w:ind w:left="720" w:hanging="360"/>
-        <w:contextualSpacing w:val="1"/>
-        <w:rPr>
-          <w:u w:val="none"/>
-        </w:rPr>
-      </w:pPr>
-      <w:r>
-        <w:rPr>
-          <w:rtl w:val="0"/>
-        </w:rPr>
-        <w:t xml:space="preserve">genpath(addpath(‘/YOUR_ANALYSIS_FOLDER/’))</w:t>
-      </w:r>
-      <w:r>
-        <w:rPr>
-          <w:rtl w:val="0"/>
-        </w:rPr>
-      </w:r>
-    </w:p>
-    <w:p>
-      <w:pPr>
-        <w:pBdr/>
-        <w:contextualSpacing w:val="0"/>
-        <w:rPr>
-          <w:i w:val="1"/>
-        </w:rPr>
-      </w:pPr>
-      <w:r>
-        <w:rPr>
-          <w:rtl w:val="0"/>
-        </w:rPr>
-      </w:r>
-    </w:p>
-    <w:p>
-      <w:pPr>
-        <w:pBdr/>
-        <w:contextualSpacing w:val="0"/>
-        <w:rPr>
-          <w:i w:val="1"/>
-        </w:rPr>
-      </w:pPr>
-      <w:r>
-        <w:rPr>
-          <w:i w:val="1"/>
-          <w:rtl w:val="0"/>
-        </w:rPr>
-        <w:t xml:space="preserve">This video provides further instruction.</w:t>
-      </w:r>
-    </w:p>
-    <w:p>
-      <w:pPr>
-        <w:pBdr/>
-        <w:contextualSpacing w:val="0"/>
-        <w:rPr/>
-      </w:pPr>
-      <w:r>
-        <w:drawing>
-          <wp:inline distB="114300" distT="114300" distL="114300" distR="114300">
-            <wp:extent cx="3352800" cy="2543175"/>
-            <wp:effectExtent b="0" l="0" r="0" t="0"/>
-            <wp:docPr id="7" name="image17.png"/>
-            <a:graphic>
-              <a:graphicData uri="http://schemas.openxmlformats.org/drawingml/2006/picture">
-                <pic:pic>
-                  <pic:nvPicPr>
-                    <pic:cNvPr id="0" name="image17.png"/>
-                    <pic:cNvPicPr preferRelativeResize="0"/>
-                  </pic:nvPicPr>
-                  <pic:blipFill>
-                    <a:blip r:embed="rId14"/>
-                    <a:srcRect b="0" l="0" r="0" t="0"/>
-                    <a:stretch>
-                      <a:fillRect/>
-                    </a:stretch>
-                  </pic:blipFill>
-                  <pic:spPr>
-                    <a:xfrm>
-                      <a:off x="0" y="0"/>
-                      <a:ext cx="3352800" cy="2543175"/>
-                    </a:xfrm>
-                    <a:prstGeom prst="rect"/>
-                    <a:ln/>
-                  </pic:spPr>
-                </pic:pic>
-              </a:graphicData>
-            </a:graphic>
-          </wp:inline>
-        </w:drawing>
-      </w:r>
-      <w:r>
-        <w:rPr>
-          <w:rtl w:val="0"/>
-        </w:rPr>
-      </w:r>
-    </w:p>
-    <w:p>
-      <w:pPr>
-        <w:pBdr/>
-        <w:contextualSpacing w:val="0"/>
-        <w:rPr/>
-      </w:pPr>
-      <w:r>
-        <w:rPr>
-          <w:rtl w:val="0"/>
-        </w:rPr>
-      </w:r>
-    </w:p>
-    <w:p>
-      <w:pPr>
-        <w:pStyle w:val="Heading1"/>
-        <w:pBdr/>
-        <w:contextualSpacing w:val="0"/>
-        <w:rPr/>
-      </w:pPr>
-      <w:bookmarkStart w:colFirst="0" w:colLast="0" w:name="_91u6k4b6e14a" w:id="4"/>
-      <w:bookmarkEnd w:id="4"/>
-      <w:r>
-        <w:rPr>
-          <w:rtl w:val="0"/>
-        </w:rPr>
-        <w:t xml:space="preserve">4. MODIFY THE TEMPLATE SCRIPTS</w:t>
-      </w:r>
-    </w:p>
-    <w:p>
-      <w:pPr>
-        <w:numPr>
-          <w:ilvl w:val="0"/>
-          <w:numId w:val="3"/>
-        </w:numPr>
-        <w:pBdr/>
-        <w:ind w:left="720" w:hanging="360"/>
-        <w:contextualSpacing w:val="1"/>
-        <w:rPr>
-          <w:u w:val="none"/>
-        </w:rPr>
-      </w:pPr>
-      <w:r>
-        <w:rPr>
+          <w:rFonts w:ascii="Libre Franklin" w:cs="Libre Franklin" w:eastAsia="Libre Franklin" w:hAnsi="Libre Franklin"/>
           <w:rtl w:val="0"/>
         </w:rPr>
         <w:t xml:space="preserve">In a text editor, edit the </w:t>
       </w:r>
       <w:r>
         <w:rPr>
+          <w:rFonts w:ascii="Libre Franklin" w:cs="Libre Franklin" w:eastAsia="Libre Franklin" w:hAnsi="Libre Franklin"/>
           <w:b w:val="1"/>
           <w:rtl w:val="0"/>
         </w:rPr>
@@ -1036,6 +1772,7 @@
       </w:r>
       <w:r>
         <w:rPr>
+          <w:rFonts w:ascii="Libre Franklin" w:cs="Libre Franklin" w:eastAsia="Libre Franklin" w:hAnsi="Libre Franklin"/>
           <w:rtl w:val="0"/>
         </w:rPr>
         <w:t xml:space="preserve"> file to fit your data</w:t>
@@ -1046,10 +1783,13 @@
         <w:pBdr/>
         <w:ind w:firstLine="720"/>
         <w:contextualSpacing w:val="0"/>
-        <w:rPr/>
-      </w:pPr>
-      <w:r>
-        <w:rPr>
+        <w:rPr>
+          <w:rFonts w:ascii="Libre Franklin" w:cs="Libre Franklin" w:eastAsia="Libre Franklin" w:hAnsi="Libre Franklin"/>
+        </w:rPr>
+      </w:pPr>
+      <w:r>
+        <w:rPr>
+          <w:rFonts w:ascii="Libre Franklin" w:cs="Libre Franklin" w:eastAsia="Libre Franklin" w:hAnsi="Libre Franklin"/>
           <w:rtl w:val="0"/>
         </w:rPr>
         <w:t xml:space="preserve">For example:</w:t>
@@ -1060,7 +1800,9 @@
         <w:pBdr/>
         <w:ind w:firstLine="720"/>
         <w:contextualSpacing w:val="0"/>
-        <w:rPr/>
+        <w:rPr>
+          <w:rFonts w:ascii="Libre Franklin" w:cs="Libre Franklin" w:eastAsia="Libre Franklin" w:hAnsi="Libre Franklin"/>
+        </w:rPr>
       </w:pPr>
       <w:r>
         <w:drawing>
@@ -1076,7 +1818,7 @@
                     <pic:cNvPicPr preferRelativeResize="0"/>
                   </pic:nvPicPr>
                   <pic:blipFill>
-                    <a:blip r:embed="rId15"/>
+                    <a:blip r:embed="rId20"/>
                     <a:srcRect b="0" l="0" r="0" t="0"/>
                     <a:stretch>
                       <a:fillRect/>
@@ -1106,7 +1848,9 @@
       <w:pPr>
         <w:pBdr/>
         <w:contextualSpacing w:val="0"/>
-        <w:rPr/>
+        <w:rPr>
+          <w:rFonts w:ascii="Libre Franklin" w:cs="Libre Franklin" w:eastAsia="Libre Franklin" w:hAnsi="Libre Franklin"/>
+        </w:rPr>
       </w:pPr>
       <w:r>
         <w:rPr>
@@ -1119,10 +1863,13 @@
         <w:pBdr/>
         <w:ind w:left="720" w:firstLine="0"/>
         <w:contextualSpacing w:val="0"/>
-        <w:rPr/>
-      </w:pPr>
-      <w:r>
-        <w:rPr>
+        <w:rPr>
+          <w:rFonts w:ascii="Libre Franklin" w:cs="Libre Franklin" w:eastAsia="Libre Franklin" w:hAnsi="Libre Franklin"/>
+        </w:rPr>
+      </w:pPr>
+      <w:r>
+        <w:rPr>
+          <w:rFonts w:ascii="Libre Franklin" w:cs="Libre Franklin" w:eastAsia="Libre Franklin" w:hAnsi="Libre Franklin"/>
           <w:i w:val="1"/>
           <w:rtl w:val="0"/>
         </w:rPr>
@@ -1142,7 +1889,7 @@
                     <pic:cNvPicPr preferRelativeResize="0"/>
                   </pic:nvPicPr>
                   <pic:blipFill>
-                    <a:blip r:embed="rId16"/>
+                    <a:blip r:embed="rId21"/>
                     <a:srcRect b="0" l="0" r="0" t="0"/>
                     <a:stretch>
                       <a:fillRect/>
@@ -1173,7 +1920,9 @@
         <w:pBdr/>
         <w:ind w:left="720" w:firstLine="0"/>
         <w:contextualSpacing w:val="0"/>
-        <w:rPr/>
+        <w:rPr>
+          <w:rFonts w:ascii="Libre Franklin" w:cs="Libre Franklin" w:eastAsia="Libre Franklin" w:hAnsi="Libre Franklin"/>
+        </w:rPr>
       </w:pPr>
       <w:r>
         <w:rPr>
@@ -1185,7 +1934,7 @@
       <w:pPr>
         <w:numPr>
           <w:ilvl w:val="0"/>
-          <w:numId w:val="3"/>
+          <w:numId w:val="6"/>
         </w:numPr>
         <w:pBdr/>
         <w:ind w:left="720" w:hanging="360"/>
@@ -1196,12 +1945,14 @@
       </w:pPr>
       <w:r>
         <w:rPr>
+          <w:rFonts w:ascii="Libre Franklin" w:cs="Libre Franklin" w:eastAsia="Libre Franklin" w:hAnsi="Libre Franklin"/>
           <w:rtl w:val="0"/>
         </w:rPr>
         <w:t xml:space="preserve">Next, in MATLAB open </w:t>
       </w:r>
       <w:r>
         <w:rPr>
+          <w:rFonts w:ascii="Libre Franklin" w:cs="Libre Franklin" w:eastAsia="Libre Franklin" w:hAnsi="Libre Franklin"/>
           <w:b w:val="1"/>
           <w:rtl w:val="0"/>
         </w:rPr>
@@ -1209,6 +1960,7 @@
       </w:r>
       <w:r>
         <w:rPr>
+          <w:rFonts w:ascii="Libre Franklin" w:cs="Libre Franklin" w:eastAsia="Libre Franklin" w:hAnsi="Libre Franklin"/>
           <w:rtl w:val="0"/>
         </w:rPr>
         <w:t xml:space="preserve"> and change:</w:t>
@@ -1218,17 +1970,18 @@
       <w:pPr>
         <w:numPr>
           <w:ilvl w:val="1"/>
-          <w:numId w:val="3"/>
+          <w:numId w:val="6"/>
         </w:numPr>
         <w:pBdr/>
         <w:ind w:left="1440" w:hanging="360"/>
         <w:contextualSpacing w:val="1"/>
         <w:rPr>
-          <w:u w:val="none"/>
-        </w:rPr>
-      </w:pPr>
-      <w:r>
-        <w:rPr>
+          <w:rFonts w:ascii="Libre Franklin" w:cs="Libre Franklin" w:eastAsia="Libre Franklin" w:hAnsi="Libre Franklin"/>
+        </w:rPr>
+      </w:pPr>
+      <w:r>
+        <w:rPr>
+          <w:rFonts w:ascii="Libre Franklin" w:cs="Libre Franklin" w:eastAsia="Libre Franklin" w:hAnsi="Libre Franklin"/>
           <w:rtl w:val="0"/>
         </w:rPr>
         <w:t xml:space="preserve">basedir </w:t>
@@ -1236,6 +1989,7 @@
       </w:r>
       <w:r>
         <w:rPr>
+          <w:rFonts w:ascii="Libre Franklin" w:cs="Libre Franklin" w:eastAsia="Libre Franklin" w:hAnsi="Libre Franklin"/>
           <w:i w:val="1"/>
           <w:rtl w:val="0"/>
         </w:rPr>
@@ -1251,7 +2005,7 @@
       <w:pPr>
         <w:numPr>
           <w:ilvl w:val="0"/>
-          <w:numId w:val="3"/>
+          <w:numId w:val="6"/>
         </w:numPr>
         <w:pBdr/>
         <w:ind w:left="720" w:hanging="360"/>
@@ -1262,12 +2016,14 @@
       </w:pPr>
       <w:r>
         <w:rPr>
+          <w:rFonts w:ascii="Libre Franklin" w:cs="Libre Franklin" w:eastAsia="Libre Franklin" w:hAnsi="Libre Franklin"/>
           <w:rtl w:val="0"/>
         </w:rPr>
         <w:t xml:space="preserve">Next, open up </w:t>
       </w:r>
       <w:r>
         <w:rPr>
+          <w:rFonts w:ascii="Libre Franklin" w:cs="Libre Franklin" w:eastAsia="Libre Franklin" w:hAnsi="Libre Franklin"/>
           <w:b w:val="1"/>
           <w:rtl w:val="0"/>
         </w:rPr>
@@ -1275,6 +2031,7 @@
       </w:r>
       <w:r>
         <w:rPr>
+          <w:rFonts w:ascii="Libre Franklin" w:cs="Libre Franklin" w:eastAsia="Libre Franklin" w:hAnsi="Libre Franklin"/>
           <w:rtl w:val="0"/>
         </w:rPr>
         <w:t xml:space="preserve"> and change the paths and wildcards referring to the contrast images in your data folder:</w:t>
@@ -1284,23 +2041,25 @@
       <w:pPr>
         <w:numPr>
           <w:ilvl w:val="1"/>
-          <w:numId w:val="3"/>
+          <w:numId w:val="6"/>
         </w:numPr>
         <w:pBdr/>
         <w:ind w:left="1440" w:hanging="360"/>
         <w:contextualSpacing w:val="1"/>
         <w:rPr>
-          <w:u w:val="none"/>
-        </w:rPr>
-      </w:pPr>
-      <w:r>
-        <w:rPr>
+          <w:rFonts w:ascii="Libre Franklin" w:cs="Libre Franklin" w:eastAsia="Libre Franklin" w:hAnsi="Libre Franklin"/>
+        </w:rPr>
+      </w:pPr>
+      <w:r>
+        <w:rPr>
+          <w:rFonts w:ascii="Libre Franklin" w:cs="Libre Franklin" w:eastAsia="Libre Franklin" w:hAnsi="Libre Franklin"/>
           <w:rtl w:val="0"/>
         </w:rPr>
         <w:t xml:space="preserve">Update the </w:t>
       </w:r>
       <w:r>
         <w:rPr>
+          <w:rFonts w:ascii="Libre Franklin" w:cs="Libre Franklin" w:eastAsia="Libre Franklin" w:hAnsi="Libre Franklin"/>
           <w:i w:val="1"/>
           <w:rtl w:val="0"/>
         </w:rPr>
@@ -1308,6 +2067,7 @@
       </w:r>
       <w:r>
         <w:rPr>
+          <w:rFonts w:ascii="Libre Franklin" w:cs="Libre Franklin" w:eastAsia="Libre Franklin" w:hAnsi="Libre Franklin"/>
           <w:rtl w:val="0"/>
         </w:rPr>
         <w:t xml:space="preserve"> to reflect how *your* data are set up</w:t>
@@ -1317,17 +2077,18 @@
       <w:pPr>
         <w:numPr>
           <w:ilvl w:val="2"/>
-          <w:numId w:val="3"/>
+          <w:numId w:val="6"/>
         </w:numPr>
         <w:pBdr/>
         <w:ind w:left="2160" w:hanging="360"/>
         <w:contextualSpacing w:val="1"/>
         <w:rPr>
-          <w:u w:val="none"/>
-        </w:rPr>
-      </w:pPr>
-      <w:r>
-        <w:rPr>
+          <w:rFonts w:ascii="Libre Franklin" w:cs="Libre Franklin" w:eastAsia="Libre Franklin" w:hAnsi="Libre Franklin"/>
+        </w:rPr>
+      </w:pPr>
+      <w:r>
+        <w:rPr>
+          <w:rFonts w:ascii="Libre Franklin" w:cs="Libre Franklin" w:eastAsia="Libre Franklin" w:hAnsi="Libre Franklin"/>
           <w:rtl w:val="0"/>
         </w:rPr>
         <w:t xml:space="preserve">DAT.subfolders</w:t>
@@ -1337,17 +2098,18 @@
       <w:pPr>
         <w:numPr>
           <w:ilvl w:val="2"/>
-          <w:numId w:val="3"/>
+          <w:numId w:val="6"/>
         </w:numPr>
         <w:pBdr/>
         <w:ind w:left="2160" w:hanging="360"/>
         <w:contextualSpacing w:val="1"/>
         <w:rPr>
-          <w:u w:val="none"/>
-        </w:rPr>
-      </w:pPr>
-      <w:r>
-        <w:rPr>
+          <w:rFonts w:ascii="Libre Franklin" w:cs="Libre Franklin" w:eastAsia="Libre Franklin" w:hAnsi="Libre Franklin"/>
+        </w:rPr>
+      </w:pPr>
+      <w:r>
+        <w:rPr>
+          <w:rFonts w:ascii="Libre Franklin" w:cs="Libre Franklin" w:eastAsia="Libre Franklin" w:hAnsi="Libre Franklin"/>
           <w:rtl w:val="0"/>
         </w:rPr>
         <w:t xml:space="preserve">DAT.conditions</w:t>
@@ -1357,17 +2119,18 @@
       <w:pPr>
         <w:numPr>
           <w:ilvl w:val="2"/>
-          <w:numId w:val="3"/>
+          <w:numId w:val="6"/>
         </w:numPr>
         <w:pBdr/>
         <w:ind w:left="2160" w:hanging="360"/>
         <w:contextualSpacing w:val="1"/>
         <w:rPr>
-          <w:u w:val="none"/>
-        </w:rPr>
-      </w:pPr>
-      <w:r>
-        <w:rPr>
+          <w:rFonts w:ascii="Libre Franklin" w:cs="Libre Franklin" w:eastAsia="Libre Franklin" w:hAnsi="Libre Franklin"/>
+        </w:rPr>
+      </w:pPr>
+      <w:r>
+        <w:rPr>
+          <w:rFonts w:ascii="Libre Franklin" w:cs="Libre Franklin" w:eastAsia="Libre Franklin" w:hAnsi="Libre Franklin"/>
           <w:rtl w:val="0"/>
         </w:rPr>
         <w:t xml:space="preserve">DAT.structural_wildcard</w:t>
@@ -1377,7 +2140,9 @@
       <w:pPr>
         <w:pBdr/>
         <w:contextualSpacing w:val="0"/>
-        <w:rPr/>
+        <w:rPr>
+          <w:rFonts w:ascii="Libre Franklin" w:cs="Libre Franklin" w:eastAsia="Libre Franklin" w:hAnsi="Libre Franklin"/>
+        </w:rPr>
       </w:pPr>
       <w:r>
         <w:drawing>
@@ -1393,7 +2158,7 @@
                     <pic:cNvPicPr preferRelativeResize="0"/>
                   </pic:nvPicPr>
                   <pic:blipFill>
-                    <a:blip r:embed="rId17"/>
+                    <a:blip r:embed="rId22"/>
                     <a:srcRect b="40000" l="0" r="0" t="0"/>
                     <a:stretch>
                       <a:fillRect/>
@@ -1423,23 +2188,25 @@
       <w:pPr>
         <w:numPr>
           <w:ilvl w:val="1"/>
-          <w:numId w:val="3"/>
+          <w:numId w:val="6"/>
         </w:numPr>
         <w:pBdr/>
         <w:ind w:left="1440" w:hanging="360"/>
         <w:contextualSpacing w:val="1"/>
         <w:rPr>
-          <w:u w:val="none"/>
-        </w:rPr>
-      </w:pPr>
-      <w:r>
-        <w:rPr>
+          <w:rFonts w:ascii="Libre Franklin" w:cs="Libre Franklin" w:eastAsia="Libre Franklin" w:hAnsi="Libre Franklin"/>
+        </w:rPr>
+      </w:pPr>
+      <w:r>
+        <w:rPr>
+          <w:rFonts w:ascii="Libre Franklin" w:cs="Libre Franklin" w:eastAsia="Libre Franklin" w:hAnsi="Libre Franklin"/>
           <w:rtl w:val="0"/>
         </w:rPr>
         <w:t xml:space="preserve">Update the </w:t>
       </w:r>
       <w:r>
         <w:rPr>
+          <w:rFonts w:ascii="Libre Franklin" w:cs="Libre Franklin" w:eastAsia="Libre Franklin" w:hAnsi="Libre Franklin"/>
           <w:i w:val="1"/>
           <w:rtl w:val="0"/>
         </w:rPr>
@@ -1447,6 +2214,7 @@
       </w:r>
       <w:r>
         <w:rPr>
+          <w:rFonts w:ascii="Libre Franklin" w:cs="Libre Franklin" w:eastAsia="Libre Franklin" w:hAnsi="Libre Franklin"/>
           <w:rtl w:val="0"/>
         </w:rPr>
         <w:t xml:space="preserve"> to reflect what contrasts you are interested in</w:t>
@@ -1456,17 +2224,18 @@
       <w:pPr>
         <w:numPr>
           <w:ilvl w:val="2"/>
-          <w:numId w:val="3"/>
+          <w:numId w:val="6"/>
         </w:numPr>
         <w:pBdr/>
         <w:ind w:left="2160" w:hanging="360"/>
         <w:contextualSpacing w:val="1"/>
         <w:rPr>
-          <w:u w:val="none"/>
-        </w:rPr>
-      </w:pPr>
-      <w:r>
-        <w:rPr>
+          <w:rFonts w:ascii="Libre Franklin" w:cs="Libre Franklin" w:eastAsia="Libre Franklin" w:hAnsi="Libre Franklin"/>
+        </w:rPr>
+      </w:pPr>
+      <w:r>
+        <w:rPr>
+          <w:rFonts w:ascii="Libre Franklin" w:cs="Libre Franklin" w:eastAsia="Libre Franklin" w:hAnsi="Libre Franklin"/>
           <w:rtl w:val="0"/>
         </w:rPr>
         <w:t xml:space="preserve">DAT.contrasts</w:t>
@@ -1476,17 +2245,18 @@
       <w:pPr>
         <w:numPr>
           <w:ilvl w:val="2"/>
-          <w:numId w:val="3"/>
+          <w:numId w:val="6"/>
         </w:numPr>
         <w:pBdr/>
         <w:ind w:left="2160" w:hanging="360"/>
         <w:contextualSpacing w:val="1"/>
         <w:rPr>
-          <w:u w:val="none"/>
-        </w:rPr>
-      </w:pPr>
-      <w:r>
-        <w:rPr>
+          <w:rFonts w:ascii="Libre Franklin" w:cs="Libre Franklin" w:eastAsia="Libre Franklin" w:hAnsi="Libre Franklin"/>
+        </w:rPr>
+      </w:pPr>
+      <w:r>
+        <w:rPr>
+          <w:rFonts w:ascii="Libre Franklin" w:cs="Libre Franklin" w:eastAsia="Libre Franklin" w:hAnsi="Libre Franklin"/>
           <w:rtl w:val="0"/>
         </w:rPr>
         <w:t xml:space="preserve">DAT.contrastnames</w:t>
@@ -1496,23 +2266,25 @@
       <w:pPr>
         <w:pBdr/>
         <w:contextualSpacing w:val="0"/>
-        <w:rPr/>
+        <w:rPr>
+          <w:rFonts w:ascii="Libre Franklin" w:cs="Libre Franklin" w:eastAsia="Libre Franklin" w:hAnsi="Libre Franklin"/>
+        </w:rPr>
       </w:pPr>
       <w:r>
         <w:drawing>
           <wp:inline distB="114300" distT="114300" distL="114300" distR="114300">
             <wp:extent cx="5738813" cy="1508278"/>
             <wp:effectExtent b="0" l="0" r="0" t="0"/>
-            <wp:docPr id="5" name="image15.png"/>
+            <wp:docPr id="6" name="image16.png"/>
             <a:graphic>
               <a:graphicData uri="http://schemas.openxmlformats.org/drawingml/2006/picture">
                 <pic:pic>
                   <pic:nvPicPr>
-                    <pic:cNvPr id="0" name="image15.png"/>
+                    <pic:cNvPr id="0" name="image16.png"/>
                     <pic:cNvPicPr preferRelativeResize="0"/>
                   </pic:nvPicPr>
                   <pic:blipFill>
-                    <a:blip r:embed="rId18"/>
+                    <a:blip r:embed="rId23"/>
                     <a:srcRect b="0" l="0" r="0" t="0"/>
                     <a:stretch>
                       <a:fillRect/>
@@ -1542,23 +2314,25 @@
       <w:pPr>
         <w:numPr>
           <w:ilvl w:val="1"/>
-          <w:numId w:val="3"/>
+          <w:numId w:val="6"/>
         </w:numPr>
         <w:pBdr/>
         <w:ind w:left="1440" w:hanging="360"/>
         <w:contextualSpacing w:val="1"/>
         <w:rPr>
-          <w:u w:val="none"/>
-        </w:rPr>
-      </w:pPr>
-      <w:r>
-        <w:rPr>
+          <w:rFonts w:ascii="Libre Franklin" w:cs="Libre Franklin" w:eastAsia="Libre Franklin" w:hAnsi="Libre Franklin"/>
+        </w:rPr>
+      </w:pPr>
+      <w:r>
+        <w:rPr>
+          <w:rFonts w:ascii="Libre Franklin" w:cs="Libre Franklin" w:eastAsia="Libre Franklin" w:hAnsi="Libre Franklin"/>
           <w:rtl w:val="0"/>
         </w:rPr>
         <w:t xml:space="preserve">Update the </w:t>
       </w:r>
       <w:r>
         <w:rPr>
+          <w:rFonts w:ascii="Libre Franklin" w:cs="Libre Franklin" w:eastAsia="Libre Franklin" w:hAnsi="Libre Franklin"/>
           <w:i w:val="1"/>
           <w:rtl w:val="0"/>
         </w:rPr>
@@ -1566,6 +2340,7 @@
       </w:r>
       <w:r>
         <w:rPr>
+          <w:rFonts w:ascii="Libre Franklin" w:cs="Libre Franklin" w:eastAsia="Libre Franklin" w:hAnsi="Libre Franklin"/>
           <w:rtl w:val="0"/>
         </w:rPr>
         <w:t xml:space="preserve"> or leave to default</w:t>
@@ -1575,23 +2350,25 @@
       <w:pPr>
         <w:numPr>
           <w:ilvl w:val="1"/>
-          <w:numId w:val="3"/>
+          <w:numId w:val="6"/>
         </w:numPr>
         <w:pBdr/>
         <w:ind w:left="1440" w:hanging="360"/>
         <w:contextualSpacing w:val="1"/>
         <w:rPr>
-          <w:u w:val="none"/>
-        </w:rPr>
-      </w:pPr>
-      <w:r>
-        <w:rPr>
+          <w:rFonts w:ascii="Libre Franklin" w:cs="Libre Franklin" w:eastAsia="Libre Franklin" w:hAnsi="Libre Franklin"/>
+        </w:rPr>
+      </w:pPr>
+      <w:r>
+        <w:rPr>
+          <w:rFonts w:ascii="Libre Franklin" w:cs="Libre Franklin" w:eastAsia="Libre Franklin" w:hAnsi="Libre Franklin"/>
           <w:rtl w:val="0"/>
         </w:rPr>
         <w:t xml:space="preserve">Update </w:t>
       </w:r>
       <w:r>
         <w:rPr>
+          <w:rFonts w:ascii="Libre Franklin" w:cs="Libre Franklin" w:eastAsia="Libre Franklin" w:hAnsi="Libre Franklin"/>
           <w:i w:val="1"/>
           <w:rtl w:val="0"/>
         </w:rPr>
@@ -1599,12 +2376,14 @@
       </w:r>
       <w:r>
         <w:rPr>
+          <w:rFonts w:ascii="Libre Franklin" w:cs="Libre Franklin" w:eastAsia="Libre Franklin" w:hAnsi="Libre Franklin"/>
           <w:rtl w:val="0"/>
         </w:rPr>
         <w:t xml:space="preserve"> </w:t>
       </w:r>
       <w:r>
         <w:rPr>
+          <w:rFonts w:ascii="Libre Franklin" w:cs="Libre Franklin" w:eastAsia="Libre Franklin" w:hAnsi="Libre Franklin"/>
           <w:i w:val="1"/>
           <w:rtl w:val="0"/>
         </w:rPr>
@@ -1612,6 +2391,7 @@
       </w:r>
       <w:r>
         <w:rPr>
+          <w:rFonts w:ascii="Libre Franklin" w:cs="Libre Franklin" w:eastAsia="Libre Franklin" w:hAnsi="Libre Franklin"/>
           <w:rtl w:val="0"/>
         </w:rPr>
         <w:t xml:space="preserve"> if you have more than one subject group. If you only one group - leave it empty.</w:t>
@@ -1621,23 +2401,25 @@
       <w:pPr>
         <w:pBdr/>
         <w:contextualSpacing w:val="0"/>
-        <w:rPr/>
+        <w:rPr>
+          <w:rFonts w:ascii="Libre Franklin" w:cs="Libre Franklin" w:eastAsia="Libre Franklin" w:hAnsi="Libre Franklin"/>
+        </w:rPr>
       </w:pPr>
       <w:r>
         <w:drawing>
           <wp:inline distB="114300" distT="114300" distL="114300" distR="114300">
             <wp:extent cx="4976813" cy="1666913"/>
             <wp:effectExtent b="0" l="0" r="0" t="0"/>
-            <wp:docPr id="6" name="image16.png"/>
+            <wp:docPr id="7" name="image17.png"/>
             <a:graphic>
               <a:graphicData uri="http://schemas.openxmlformats.org/drawingml/2006/picture">
                 <pic:pic>
                   <pic:nvPicPr>
-                    <pic:cNvPr id="0" name="image16.png"/>
+                    <pic:cNvPr id="0" name="image17.png"/>
                     <pic:cNvPicPr preferRelativeResize="0"/>
                   </pic:nvPicPr>
                   <pic:blipFill>
-                    <a:blip r:embed="rId19"/>
+                    <a:blip r:embed="rId24"/>
                     <a:srcRect b="0" l="0" r="0" t="0"/>
                     <a:stretch>
                       <a:fillRect/>
@@ -1667,7 +2449,7 @@
       <w:pPr>
         <w:numPr>
           <w:ilvl w:val="0"/>
-          <w:numId w:val="3"/>
+          <w:numId w:val="6"/>
         </w:numPr>
         <w:pBdr/>
         <w:ind w:left="720" w:hanging="360"/>
@@ -1678,12 +2460,14 @@
       </w:pPr>
       <w:r>
         <w:rPr>
+          <w:rFonts w:ascii="Libre Franklin" w:cs="Libre Franklin" w:eastAsia="Libre Franklin" w:hAnsi="Libre Franklin"/>
           <w:rtl w:val="0"/>
         </w:rPr>
         <w:t xml:space="preserve">Save &amp; run your </w:t>
       </w:r>
       <w:r>
         <w:rPr>
+          <w:rFonts w:ascii="Libre Franklin" w:cs="Libre Franklin" w:eastAsia="Libre Franklin" w:hAnsi="Libre Franklin"/>
           <w:b w:val="1"/>
           <w:rtl w:val="0"/>
         </w:rPr>
@@ -1691,12 +2475,14 @@
       </w:r>
       <w:r>
         <w:rPr>
+          <w:rFonts w:ascii="Libre Franklin" w:cs="Libre Franklin" w:eastAsia="Libre Franklin" w:hAnsi="Libre Franklin"/>
           <w:rtl w:val="0"/>
         </w:rPr>
         <w:t xml:space="preserve"> and </w:t>
       </w:r>
       <w:r>
         <w:rPr>
+          <w:rFonts w:ascii="Libre Franklin" w:cs="Libre Franklin" w:eastAsia="Libre Franklin" w:hAnsi="Libre Franklin"/>
           <w:b w:val="1"/>
           <w:rtl w:val="0"/>
         </w:rPr>
@@ -1704,6 +2490,7 @@
       </w:r>
       <w:r>
         <w:rPr>
+          <w:rFonts w:ascii="Libre Franklin" w:cs="Libre Franklin" w:eastAsia="Libre Franklin" w:hAnsi="Libre Franklin"/>
           <w:rtl w:val="0"/>
         </w:rPr>
         <w:t xml:space="preserve"> in MATLAB</w:t>
@@ -1713,17 +2500,18 @@
       <w:pPr>
         <w:numPr>
           <w:ilvl w:val="0"/>
-          <w:numId w:val="3"/>
+          <w:numId w:val="6"/>
         </w:numPr>
         <w:pBdr/>
         <w:ind w:left="720" w:hanging="360"/>
         <w:contextualSpacing w:val="1"/>
         <w:rPr>
-          <w:u w:val="none"/>
-        </w:rPr>
-      </w:pPr>
-      <w:r>
-        <w:rPr>
+          <w:rFonts w:ascii="Libre Franklin" w:cs="Libre Franklin" w:eastAsia="Libre Franklin" w:hAnsi="Libre Franklin"/>
+        </w:rPr>
+      </w:pPr>
+      <w:r>
+        <w:rPr>
+          <w:rFonts w:ascii="Libre Franklin" w:cs="Libre Franklin" w:eastAsia="Libre Franklin" w:hAnsi="Libre Franklin"/>
           <w:rtl w:val="0"/>
         </w:rPr>
         <w:t xml:space="preserve">Run prep_2, 3, and 4</w:t>
@@ -1733,7 +2521,7 @@
       <w:pPr>
         <w:numPr>
           <w:ilvl w:val="0"/>
-          <w:numId w:val="3"/>
+          <w:numId w:val="6"/>
         </w:numPr>
         <w:pBdr/>
         <w:ind w:left="720" w:hanging="360"/>
@@ -1744,12 +2532,14 @@
       </w:pPr>
       <w:r>
         <w:rPr>
+          <w:rFonts w:ascii="Libre Franklin" w:cs="Libre Franklin" w:eastAsia="Libre Franklin" w:hAnsi="Libre Franklin"/>
           <w:rtl w:val="0"/>
         </w:rPr>
         <w:t xml:space="preserve">It will be saved here in </w:t>
       </w:r>
       <w:r>
         <w:rPr>
+          <w:rFonts w:ascii="Libre Franklin" w:cs="Libre Franklin" w:eastAsia="Libre Franklin" w:hAnsi="Libre Franklin"/>
           <w:b w:val="1"/>
           <w:rtl w:val="0"/>
         </w:rPr>
@@ -1761,7 +2551,9 @@
         <w:pBdr/>
         <w:ind w:firstLine="720"/>
         <w:contextualSpacing w:val="0"/>
-        <w:rPr/>
+        <w:rPr>
+          <w:rFonts w:ascii="Libre Franklin" w:cs="Libre Franklin" w:eastAsia="Libre Franklin" w:hAnsi="Libre Franklin"/>
+        </w:rPr>
       </w:pPr>
       <w:r>
         <w:drawing>
@@ -1777,7 +2569,7 @@
                     <pic:cNvPicPr preferRelativeResize="0"/>
                   </pic:nvPicPr>
                   <pic:blipFill>
-                    <a:blip r:embed="rId20"/>
+                    <a:blip r:embed="rId25"/>
                     <a:srcRect b="0" l="0" r="0" t="0"/>
                     <a:stretch>
                       <a:fillRect/>
@@ -1808,6 +2600,7 @@
         <w:pBdr/>
         <w:contextualSpacing w:val="0"/>
         <w:rPr>
+          <w:rFonts w:ascii="Libre Franklin" w:cs="Libre Franklin" w:eastAsia="Libre Franklin" w:hAnsi="Libre Franklin"/>
           <w:i w:val="1"/>
         </w:rPr>
       </w:pPr>
@@ -1821,10 +2614,13 @@
       <w:pPr>
         <w:pBdr/>
         <w:contextualSpacing w:val="0"/>
-        <w:rPr/>
-      </w:pPr>
-      <w:r>
-        <w:rPr>
+        <w:rPr>
+          <w:rFonts w:ascii="Libre Franklin" w:cs="Libre Franklin" w:eastAsia="Libre Franklin" w:hAnsi="Libre Franklin"/>
+        </w:rPr>
+      </w:pPr>
+      <w:r>
+        <w:rPr>
+          <w:rFonts w:ascii="Libre Franklin" w:cs="Libre Franklin" w:eastAsia="Libre Franklin" w:hAnsi="Libre Franklin"/>
           <w:i w:val="1"/>
           <w:rtl w:val="0"/>
         </w:rPr>
@@ -1840,7 +2636,9 @@
       <w:pPr>
         <w:pBdr/>
         <w:contextualSpacing w:val="0"/>
-        <w:rPr/>
+        <w:rPr>
+          <w:rFonts w:ascii="Libre Franklin" w:cs="Libre Franklin" w:eastAsia="Libre Franklin" w:hAnsi="Libre Franklin"/>
+        </w:rPr>
       </w:pPr>
       <w:r>
         <w:drawing>
@@ -1856,7 +2654,7 @@
                     <pic:cNvPicPr preferRelativeResize="0"/>
                   </pic:nvPicPr>
                   <pic:blipFill>
-                    <a:blip r:embed="rId21"/>
+                    <a:blip r:embed="rId26"/>
                     <a:srcRect b="0" l="0" r="0" t="0"/>
                     <a:stretch>
                       <a:fillRect/>
@@ -1886,7 +2684,9 @@
       <w:pPr>
         <w:pBdr/>
         <w:contextualSpacing w:val="0"/>
-        <w:rPr/>
+        <w:rPr>
+          <w:rFonts w:ascii="Libre Franklin" w:cs="Libre Franklin" w:eastAsia="Libre Franklin" w:hAnsi="Libre Franklin"/>
+        </w:rPr>
       </w:pPr>
       <w:r>
         <w:rPr>
@@ -1899,22 +2699,32 @@
         <w:pStyle w:val="Heading1"/>
         <w:pBdr/>
         <w:contextualSpacing w:val="0"/>
-        <w:rPr/>
-      </w:pPr>
-      <w:bookmarkStart w:colFirst="0" w:colLast="0" w:name="_rxvyfr84wv25" w:id="5"/>
-      <w:bookmarkEnd w:id="5"/>
-      <w:r>
-        <w:rPr>
-          <w:rtl w:val="0"/>
-        </w:rPr>
-        <w:t xml:space="preserve">4. RUN THE BATCH AND PUBLISH</w:t>
+        <w:rPr>
+          <w:rFonts w:ascii="Libre Franklin" w:cs="Libre Franklin" w:eastAsia="Libre Franklin" w:hAnsi="Libre Franklin"/>
+        </w:rPr>
+      </w:pPr>
+      <w:bookmarkStart w:colFirst="0" w:colLast="0" w:name="_rxvyfr84wv25" w:id="13"/>
+      <w:bookmarkEnd w:id="13"/>
+      <w:r>
+        <w:rPr>
+          <w:rFonts w:ascii="Libre Franklin" w:cs="Libre Franklin" w:eastAsia="Libre Franklin" w:hAnsi="Libre Franklin"/>
+          <w:rtl w:val="0"/>
+        </w:rPr>
+        <w:t xml:space="preserve">4</w:t>
+      </w:r>
+      <w:r>
+        <w:rPr>
+          <w:rFonts w:ascii="Libre Franklin" w:cs="Libre Franklin" w:eastAsia="Libre Franklin" w:hAnsi="Libre Franklin"/>
+          <w:rtl w:val="0"/>
+        </w:rPr>
+        <w:t xml:space="preserve">. RUN THE BATCH AND PUBLISH</w:t>
       </w:r>
     </w:p>
     <w:p>
       <w:pPr>
         <w:numPr>
           <w:ilvl w:val="0"/>
-          <w:numId w:val="4"/>
+          <w:numId w:val="7"/>
         </w:numPr>
         <w:pBdr/>
         <w:ind w:left="720" w:hanging="360"/>
@@ -1925,12 +2735,14 @@
       </w:pPr>
       <w:r>
         <w:rPr>
+          <w:rFonts w:ascii="Libre Franklin" w:cs="Libre Franklin" w:eastAsia="Libre Franklin" w:hAnsi="Libre Franklin"/>
           <w:rtl w:val="0"/>
         </w:rPr>
         <w:t xml:space="preserve">There are multiple options for what to run. Try </w:t>
       </w:r>
       <w:r>
         <w:rPr>
+          <w:rFonts w:ascii="Libre Franklin" w:cs="Libre Franklin" w:eastAsia="Libre Franklin" w:hAnsi="Libre Franklin"/>
           <w:b w:val="1"/>
           <w:rtl w:val="0"/>
         </w:rPr>
@@ -1946,41 +2758,49 @@
       <w:pPr>
         <w:pBdr/>
         <w:contextualSpacing w:val="0"/>
-        <w:rPr/>
-      </w:pPr>
-      <w:r>
-        <w:rPr>
-          <w:rtl w:val="0"/>
-        </w:rPr>
-      </w:r>
-    </w:p>
-    <w:p>
-      <w:pPr>
-        <w:pBdr/>
-        <w:contextualSpacing w:val="0"/>
-        <w:rPr/>
-      </w:pPr>
-      <w:r>
-        <w:rPr>
-          <w:rtl w:val="0"/>
-        </w:rPr>
-      </w:r>
-    </w:p>
-    <w:p>
-      <w:pPr>
-        <w:pBdr/>
-        <w:contextualSpacing w:val="0"/>
-        <w:rPr/>
-      </w:pPr>
-      <w:r>
-        <w:rPr>
+        <w:rPr>
+          <w:rFonts w:ascii="Libre Franklin" w:cs="Libre Franklin" w:eastAsia="Libre Franklin" w:hAnsi="Libre Franklin"/>
+        </w:rPr>
+      </w:pPr>
+      <w:r>
+        <w:rPr>
+          <w:rtl w:val="0"/>
+        </w:rPr>
+      </w:r>
+    </w:p>
+    <w:p>
+      <w:pPr>
+        <w:pBdr/>
+        <w:contextualSpacing w:val="0"/>
+        <w:rPr>
+          <w:rFonts w:ascii="Libre Franklin" w:cs="Libre Franklin" w:eastAsia="Libre Franklin" w:hAnsi="Libre Franklin"/>
+        </w:rPr>
+      </w:pPr>
+      <w:r>
+        <w:rPr>
+          <w:rtl w:val="0"/>
+        </w:rPr>
+      </w:r>
+    </w:p>
+    <w:p>
+      <w:pPr>
+        <w:pBdr/>
+        <w:contextualSpacing w:val="0"/>
+        <w:rPr>
+          <w:rFonts w:ascii="Libre Franklin" w:cs="Libre Franklin" w:eastAsia="Libre Franklin" w:hAnsi="Libre Franklin"/>
+        </w:rPr>
+      </w:pPr>
+      <w:r>
+        <w:rPr>
+          <w:rFonts w:ascii="Libre Franklin" w:cs="Libre Franklin" w:eastAsia="Libre Franklin" w:hAnsi="Libre Franklin"/>
           <w:rtl w:val="0"/>
         </w:rPr>
         <w:t xml:space="preserve">And you are set. If you have issues with your file structure check out the </w:t>
       </w:r>
-      <w:hyperlink r:id="rId22">
+      <w:hyperlink r:id="rId27">
         <w:r>
           <w:rPr>
+            <w:rFonts w:ascii="Libre Franklin" w:cs="Libre Franklin" w:eastAsia="Libre Franklin" w:hAnsi="Libre Franklin"/>
             <w:color w:val="1155cc"/>
             <w:u w:val="single"/>
             <w:rtl w:val="0"/>
@@ -1990,10 +2810,204 @@
       </w:hyperlink>
       <w:r>
         <w:rPr>
+          <w:rFonts w:ascii="Libre Franklin" w:cs="Libre Franklin" w:eastAsia="Libre Franklin" w:hAnsi="Libre Franklin"/>
           <w:rtl w:val="0"/>
         </w:rPr>
         <w:t xml:space="preserve">l to learn more ways to use the wildcards.</w:t>
       </w:r>
+    </w:p>
+    <w:p>
+      <w:pPr>
+        <w:pBdr/>
+        <w:contextualSpacing w:val="0"/>
+        <w:rPr/>
+      </w:pPr>
+      <w:r>
+        <w:rPr>
+          <w:rtl w:val="0"/>
+        </w:rPr>
+      </w:r>
+    </w:p>
+    <w:p>
+      <w:pPr>
+        <w:pStyle w:val="Heading1"/>
+        <w:pBdr/>
+        <w:contextualSpacing w:val="0"/>
+        <w:rPr/>
+      </w:pPr>
+      <w:bookmarkStart w:colFirst="0" w:colLast="0" w:name="_9lwz713avi7o" w:id="14"/>
+      <w:bookmarkEnd w:id="14"/>
+      <w:r>
+        <w:rPr>
+          <w:rtl w:val="0"/>
+        </w:rPr>
+        <w:t xml:space="preserve">MORE</w:t>
+      </w:r>
+    </w:p>
+    <w:p>
+      <w:pPr>
+        <w:pBdr/>
+        <w:contextualSpacing w:val="0"/>
+        <w:rPr/>
+      </w:pPr>
+      <w:r>
+        <w:rPr>
+          <w:rtl w:val="0"/>
+        </w:rPr>
+      </w:r>
+    </w:p>
+    <w:p>
+      <w:pPr>
+        <w:pBdr/>
+        <w:contextualSpacing w:val="0"/>
+        <w:rPr>
+          <w:b w:val="1"/>
+        </w:rPr>
+      </w:pPr>
+      <w:r>
+        <w:rPr>
+          <w:rtl w:val="0"/>
+        </w:rPr>
+        <w:t xml:space="preserve">Look through the folder: CANlab_help_examples/Second_level_analysis_template_scripts/</w:t>
+      </w:r>
+      <w:r>
+        <w:rPr>
+          <w:b w:val="1"/>
+          <w:rtl w:val="0"/>
+        </w:rPr>
+        <w:t xml:space="preserve">core_scripts_to_run_without_modifying</w:t>
+      </w:r>
+    </w:p>
+    <w:p>
+      <w:pPr>
+        <w:pBdr/>
+        <w:contextualSpacing w:val="0"/>
+        <w:rPr/>
+      </w:pPr>
+      <w:r>
+        <w:rPr>
+          <w:rtl w:val="0"/>
+        </w:rPr>
+      </w:r>
+    </w:p>
+    <w:p>
+      <w:pPr>
+        <w:pBdr/>
+        <w:contextualSpacing w:val="0"/>
+        <w:rPr/>
+      </w:pPr>
+      <w:r>
+        <w:rPr>
+          <w:rtl w:val="0"/>
+        </w:rPr>
+        <w:t xml:space="preserve">There you can run specific additional analyses, like lasso-pcr or the buckner parcellations</w:t>
+      </w:r>
+    </w:p>
+    <w:p>
+      <w:pPr>
+        <w:pBdr/>
+        <w:contextualSpacing w:val="0"/>
+        <w:rPr/>
+      </w:pPr>
+      <w:r>
+        <w:rPr>
+          <w:rtl w:val="0"/>
+        </w:rPr>
+      </w:r>
+    </w:p>
+    <w:p>
+      <w:pPr>
+        <w:pBdr/>
+        <w:contextualSpacing w:val="0"/>
+        <w:rPr/>
+      </w:pPr>
+      <w:r>
+        <w:rPr>
+          <w:rtl w:val="0"/>
+        </w:rPr>
+        <w:t xml:space="preserve">For example:</w:t>
+      </w:r>
+    </w:p>
+    <w:p>
+      <w:pPr>
+        <w:pBdr/>
+        <w:contextualSpacing w:val="0"/>
+        <w:rPr/>
+      </w:pPr>
+      <w:r>
+        <w:rPr>
+          <w:rtl w:val="0"/>
+        </w:rPr>
+      </w:r>
+    </w:p>
+    <w:p>
+      <w:pPr>
+        <w:pBdr/>
+        <w:contextualSpacing w:val="0"/>
+        <w:rPr/>
+      </w:pPr>
+      <w:r>
+        <w:rPr>
+          <w:rtl w:val="0"/>
+        </w:rPr>
+        <w:t xml:space="preserve">5.  Run z_batch_bucknerlab_network_analyses.m</w:t>
+      </w:r>
+    </w:p>
+    <w:p>
+      <w:pPr>
+        <w:pBdr/>
+        <w:contextualSpacing w:val="0"/>
+        <w:rPr/>
+      </w:pPr>
+      <w:r>
+        <w:rPr>
+          <w:rtl w:val="0"/>
+        </w:rPr>
+      </w:r>
+    </w:p>
+    <w:p>
+      <w:pPr>
+        <w:pBdr/>
+        <w:contextualSpacing w:val="0"/>
+        <w:rPr/>
+      </w:pPr>
+      <w:r>
+        <w:rPr>
+          <w:rtl w:val="0"/>
+        </w:rPr>
+        <w:t xml:space="preserve">Or load up the data_objects.mat from your results folder and run some predictions like LASSO-PCR, etc</w:t>
+      </w:r>
+    </w:p>
+    <w:p>
+      <w:pPr>
+        <w:pBdr/>
+        <w:contextualSpacing w:val="0"/>
+        <w:rPr/>
+      </w:pPr>
+      <w:r>
+        <w:rPr>
+          <w:rtl w:val="0"/>
+        </w:rPr>
+      </w:r>
+    </w:p>
+    <w:p>
+      <w:pPr>
+        <w:pBdr/>
+        <w:contextualSpacing w:val="0"/>
+        <w:rPr/>
+      </w:pPr>
+      <w:r>
+        <w:rPr>
+          <w:rtl w:val="0"/>
+        </w:rPr>
+      </w:r>
+    </w:p>
+    <w:p>
+      <w:pPr>
+        <w:pBdr/>
+        <w:contextualSpacing w:val="0"/>
+        <w:rPr/>
+      </w:pPr>
       <w:r>
         <w:rPr>
           <w:rtl w:val="0"/>
@@ -2124,8 +3138,8 @@
   <w:abstractNum w:abstractNumId="2">
     <w:lvl w:ilvl="0">
       <w:start w:val="1"/>
-      <w:numFmt w:val="bullet"/>
-      <w:lvlText w:val="●"/>
+      <w:numFmt w:val="decimal"/>
+      <w:lvlText w:val="%1."/>
       <w:lvlJc w:val="left"/>
       <w:pPr>
         <w:ind w:left="720" w:firstLine="360"/>
@@ -2136,8 +3150,8 @@
     </w:lvl>
     <w:lvl w:ilvl="1">
       <w:start w:val="1"/>
-      <w:numFmt w:val="bullet"/>
-      <w:lvlText w:val="○"/>
+      <w:numFmt w:val="lowerLetter"/>
+      <w:lvlText w:val="%2."/>
       <w:lvlJc w:val="left"/>
       <w:pPr>
         <w:ind w:left="1440" w:firstLine="1080"/>
@@ -2148,9 +3162,9 @@
     </w:lvl>
     <w:lvl w:ilvl="2">
       <w:start w:val="1"/>
-      <w:numFmt w:val="bullet"/>
-      <w:lvlText w:val="■"/>
-      <w:lvlJc w:val="left"/>
+      <w:numFmt w:val="lowerRoman"/>
+      <w:lvlText w:val="%3."/>
+      <w:lvlJc w:val="right"/>
       <w:pPr>
         <w:ind w:left="2160" w:firstLine="1800"/>
       </w:pPr>
@@ -2160,8 +3174,8 @@
     </w:lvl>
     <w:lvl w:ilvl="3">
       <w:start w:val="1"/>
-      <w:numFmt w:val="bullet"/>
-      <w:lvlText w:val="●"/>
+      <w:numFmt w:val="decimal"/>
+      <w:lvlText w:val="%4."/>
       <w:lvlJc w:val="left"/>
       <w:pPr>
         <w:ind w:left="2880" w:firstLine="2520"/>
@@ -2172,8 +3186,8 @@
     </w:lvl>
     <w:lvl w:ilvl="4">
       <w:start w:val="1"/>
-      <w:numFmt w:val="bullet"/>
-      <w:lvlText w:val="○"/>
+      <w:numFmt w:val="lowerLetter"/>
+      <w:lvlText w:val="%5."/>
       <w:lvlJc w:val="left"/>
       <w:pPr>
         <w:ind w:left="3600" w:firstLine="3240"/>
@@ -2184,9 +3198,9 @@
     </w:lvl>
     <w:lvl w:ilvl="5">
       <w:start w:val="1"/>
-      <w:numFmt w:val="bullet"/>
-      <w:lvlText w:val="■"/>
-      <w:lvlJc w:val="left"/>
+      <w:numFmt w:val="lowerRoman"/>
+      <w:lvlText w:val="%6."/>
+      <w:lvlJc w:val="right"/>
       <w:pPr>
         <w:ind w:left="4320" w:firstLine="3960"/>
       </w:pPr>
@@ -2196,8 +3210,8 @@
     </w:lvl>
     <w:lvl w:ilvl="6">
       <w:start w:val="1"/>
-      <w:numFmt w:val="bullet"/>
-      <w:lvlText w:val="●"/>
+      <w:numFmt w:val="decimal"/>
+      <w:lvlText w:val="%7."/>
       <w:lvlJc w:val="left"/>
       <w:pPr>
         <w:ind w:left="5040" w:firstLine="4680"/>
@@ -2208,8 +3222,8 @@
     </w:lvl>
     <w:lvl w:ilvl="7">
       <w:start w:val="1"/>
-      <w:numFmt w:val="bullet"/>
-      <w:lvlText w:val="○"/>
+      <w:numFmt w:val="lowerLetter"/>
+      <w:lvlText w:val="%8."/>
       <w:lvlJc w:val="left"/>
       <w:pPr>
         <w:ind w:left="5760" w:firstLine="5400"/>
@@ -2220,9 +3234,9 @@
     </w:lvl>
     <w:lvl w:ilvl="8">
       <w:start w:val="1"/>
-      <w:numFmt w:val="bullet"/>
-      <w:lvlText w:val="■"/>
-      <w:lvlJc w:val="left"/>
+      <w:numFmt w:val="lowerRoman"/>
+      <w:lvlText w:val="%9."/>
+      <w:lvlJc w:val="right"/>
       <w:pPr>
         <w:ind w:left="6480" w:firstLine="6120"/>
       </w:pPr>
@@ -2234,6 +3248,336 @@
   <w:abstractNum w:abstractNumId="3">
     <w:lvl w:ilvl="0">
       <w:start w:val="1"/>
+      <w:numFmt w:val="bullet"/>
+      <w:lvlText w:val="●"/>
+      <w:lvlJc w:val="left"/>
+      <w:pPr>
+        <w:ind w:left="720" w:firstLine="360"/>
+      </w:pPr>
+      <w:rPr>
+        <w:u w:val="none"/>
+      </w:rPr>
+    </w:lvl>
+    <w:lvl w:ilvl="1">
+      <w:start w:val="1"/>
+      <w:numFmt w:val="bullet"/>
+      <w:lvlText w:val="○"/>
+      <w:lvlJc w:val="left"/>
+      <w:pPr>
+        <w:ind w:left="1440" w:firstLine="1080"/>
+      </w:pPr>
+      <w:rPr>
+        <w:u w:val="none"/>
+      </w:rPr>
+    </w:lvl>
+    <w:lvl w:ilvl="2">
+      <w:start w:val="1"/>
+      <w:numFmt w:val="bullet"/>
+      <w:lvlText w:val="■"/>
+      <w:lvlJc w:val="left"/>
+      <w:pPr>
+        <w:ind w:left="2160" w:firstLine="1800"/>
+      </w:pPr>
+      <w:rPr>
+        <w:u w:val="none"/>
+      </w:rPr>
+    </w:lvl>
+    <w:lvl w:ilvl="3">
+      <w:start w:val="1"/>
+      <w:numFmt w:val="bullet"/>
+      <w:lvlText w:val="●"/>
+      <w:lvlJc w:val="left"/>
+      <w:pPr>
+        <w:ind w:left="2880" w:firstLine="2520"/>
+      </w:pPr>
+      <w:rPr>
+        <w:u w:val="none"/>
+      </w:rPr>
+    </w:lvl>
+    <w:lvl w:ilvl="4">
+      <w:start w:val="1"/>
+      <w:numFmt w:val="bullet"/>
+      <w:lvlText w:val="○"/>
+      <w:lvlJc w:val="left"/>
+      <w:pPr>
+        <w:ind w:left="3600" w:firstLine="3240"/>
+      </w:pPr>
+      <w:rPr>
+        <w:u w:val="none"/>
+      </w:rPr>
+    </w:lvl>
+    <w:lvl w:ilvl="5">
+      <w:start w:val="1"/>
+      <w:numFmt w:val="bullet"/>
+      <w:lvlText w:val="■"/>
+      <w:lvlJc w:val="left"/>
+      <w:pPr>
+        <w:ind w:left="4320" w:firstLine="3960"/>
+      </w:pPr>
+      <w:rPr>
+        <w:u w:val="none"/>
+      </w:rPr>
+    </w:lvl>
+    <w:lvl w:ilvl="6">
+      <w:start w:val="1"/>
+      <w:numFmt w:val="bullet"/>
+      <w:lvlText w:val="●"/>
+      <w:lvlJc w:val="left"/>
+      <w:pPr>
+        <w:ind w:left="5040" w:firstLine="4680"/>
+      </w:pPr>
+      <w:rPr>
+        <w:u w:val="none"/>
+      </w:rPr>
+    </w:lvl>
+    <w:lvl w:ilvl="7">
+      <w:start w:val="1"/>
+      <w:numFmt w:val="bullet"/>
+      <w:lvlText w:val="○"/>
+      <w:lvlJc w:val="left"/>
+      <w:pPr>
+        <w:ind w:left="5760" w:firstLine="5400"/>
+      </w:pPr>
+      <w:rPr>
+        <w:u w:val="none"/>
+      </w:rPr>
+    </w:lvl>
+    <w:lvl w:ilvl="8">
+      <w:start w:val="1"/>
+      <w:numFmt w:val="bullet"/>
+      <w:lvlText w:val="■"/>
+      <w:lvlJc w:val="left"/>
+      <w:pPr>
+        <w:ind w:left="6480" w:firstLine="6120"/>
+      </w:pPr>
+      <w:rPr>
+        <w:u w:val="none"/>
+      </w:rPr>
+    </w:lvl>
+  </w:abstractNum>
+  <w:abstractNum w:abstractNumId="4">
+    <w:lvl w:ilvl="0">
+      <w:start w:val="1"/>
+      <w:numFmt w:val="bullet"/>
+      <w:lvlText w:val="●"/>
+      <w:lvlJc w:val="left"/>
+      <w:pPr>
+        <w:ind w:left="720" w:firstLine="360"/>
+      </w:pPr>
+      <w:rPr>
+        <w:u w:val="none"/>
+      </w:rPr>
+    </w:lvl>
+    <w:lvl w:ilvl="1">
+      <w:start w:val="1"/>
+      <w:numFmt w:val="bullet"/>
+      <w:lvlText w:val="○"/>
+      <w:lvlJc w:val="left"/>
+      <w:pPr>
+        <w:ind w:left="1440" w:firstLine="1080"/>
+      </w:pPr>
+      <w:rPr>
+        <w:u w:val="none"/>
+      </w:rPr>
+    </w:lvl>
+    <w:lvl w:ilvl="2">
+      <w:start w:val="1"/>
+      <w:numFmt w:val="bullet"/>
+      <w:lvlText w:val="■"/>
+      <w:lvlJc w:val="left"/>
+      <w:pPr>
+        <w:ind w:left="2160" w:firstLine="1800"/>
+      </w:pPr>
+      <w:rPr>
+        <w:u w:val="none"/>
+      </w:rPr>
+    </w:lvl>
+    <w:lvl w:ilvl="3">
+      <w:start w:val="1"/>
+      <w:numFmt w:val="bullet"/>
+      <w:lvlText w:val="●"/>
+      <w:lvlJc w:val="left"/>
+      <w:pPr>
+        <w:ind w:left="2880" w:firstLine="2520"/>
+      </w:pPr>
+      <w:rPr>
+        <w:u w:val="none"/>
+      </w:rPr>
+    </w:lvl>
+    <w:lvl w:ilvl="4">
+      <w:start w:val="1"/>
+      <w:numFmt w:val="bullet"/>
+      <w:lvlText w:val="○"/>
+      <w:lvlJc w:val="left"/>
+      <w:pPr>
+        <w:ind w:left="3600" w:firstLine="3240"/>
+      </w:pPr>
+      <w:rPr>
+        <w:u w:val="none"/>
+      </w:rPr>
+    </w:lvl>
+    <w:lvl w:ilvl="5">
+      <w:start w:val="1"/>
+      <w:numFmt w:val="bullet"/>
+      <w:lvlText w:val="■"/>
+      <w:lvlJc w:val="left"/>
+      <w:pPr>
+        <w:ind w:left="4320" w:firstLine="3960"/>
+      </w:pPr>
+      <w:rPr>
+        <w:u w:val="none"/>
+      </w:rPr>
+    </w:lvl>
+    <w:lvl w:ilvl="6">
+      <w:start w:val="1"/>
+      <w:numFmt w:val="bullet"/>
+      <w:lvlText w:val="●"/>
+      <w:lvlJc w:val="left"/>
+      <w:pPr>
+        <w:ind w:left="5040" w:firstLine="4680"/>
+      </w:pPr>
+      <w:rPr>
+        <w:u w:val="none"/>
+      </w:rPr>
+    </w:lvl>
+    <w:lvl w:ilvl="7">
+      <w:start w:val="1"/>
+      <w:numFmt w:val="bullet"/>
+      <w:lvlText w:val="○"/>
+      <w:lvlJc w:val="left"/>
+      <w:pPr>
+        <w:ind w:left="5760" w:firstLine="5400"/>
+      </w:pPr>
+      <w:rPr>
+        <w:u w:val="none"/>
+      </w:rPr>
+    </w:lvl>
+    <w:lvl w:ilvl="8">
+      <w:start w:val="1"/>
+      <w:numFmt w:val="bullet"/>
+      <w:lvlText w:val="■"/>
+      <w:lvlJc w:val="left"/>
+      <w:pPr>
+        <w:ind w:left="6480" w:firstLine="6120"/>
+      </w:pPr>
+      <w:rPr>
+        <w:u w:val="none"/>
+      </w:rPr>
+    </w:lvl>
+  </w:abstractNum>
+  <w:abstractNum w:abstractNumId="5">
+    <w:lvl w:ilvl="0">
+      <w:start w:val="1"/>
+      <w:numFmt w:val="bullet"/>
+      <w:lvlText w:val="●"/>
+      <w:lvlJc w:val="left"/>
+      <w:pPr>
+        <w:ind w:left="720" w:firstLine="360"/>
+      </w:pPr>
+      <w:rPr>
+        <w:u w:val="none"/>
+      </w:rPr>
+    </w:lvl>
+    <w:lvl w:ilvl="1">
+      <w:start w:val="1"/>
+      <w:numFmt w:val="bullet"/>
+      <w:lvlText w:val="○"/>
+      <w:lvlJc w:val="left"/>
+      <w:pPr>
+        <w:ind w:left="1440" w:firstLine="1080"/>
+      </w:pPr>
+      <w:rPr>
+        <w:u w:val="none"/>
+      </w:rPr>
+    </w:lvl>
+    <w:lvl w:ilvl="2">
+      <w:start w:val="1"/>
+      <w:numFmt w:val="bullet"/>
+      <w:lvlText w:val="■"/>
+      <w:lvlJc w:val="left"/>
+      <w:pPr>
+        <w:ind w:left="2160" w:firstLine="1800"/>
+      </w:pPr>
+      <w:rPr>
+        <w:u w:val="none"/>
+      </w:rPr>
+    </w:lvl>
+    <w:lvl w:ilvl="3">
+      <w:start w:val="1"/>
+      <w:numFmt w:val="bullet"/>
+      <w:lvlText w:val="●"/>
+      <w:lvlJc w:val="left"/>
+      <w:pPr>
+        <w:ind w:left="2880" w:firstLine="2520"/>
+      </w:pPr>
+      <w:rPr>
+        <w:u w:val="none"/>
+      </w:rPr>
+    </w:lvl>
+    <w:lvl w:ilvl="4">
+      <w:start w:val="1"/>
+      <w:numFmt w:val="bullet"/>
+      <w:lvlText w:val="○"/>
+      <w:lvlJc w:val="left"/>
+      <w:pPr>
+        <w:ind w:left="3600" w:firstLine="3240"/>
+      </w:pPr>
+      <w:rPr>
+        <w:u w:val="none"/>
+      </w:rPr>
+    </w:lvl>
+    <w:lvl w:ilvl="5">
+      <w:start w:val="1"/>
+      <w:numFmt w:val="bullet"/>
+      <w:lvlText w:val="■"/>
+      <w:lvlJc w:val="left"/>
+      <w:pPr>
+        <w:ind w:left="4320" w:firstLine="3960"/>
+      </w:pPr>
+      <w:rPr>
+        <w:u w:val="none"/>
+      </w:rPr>
+    </w:lvl>
+    <w:lvl w:ilvl="6">
+      <w:start w:val="1"/>
+      <w:numFmt w:val="bullet"/>
+      <w:lvlText w:val="●"/>
+      <w:lvlJc w:val="left"/>
+      <w:pPr>
+        <w:ind w:left="5040" w:firstLine="4680"/>
+      </w:pPr>
+      <w:rPr>
+        <w:u w:val="none"/>
+      </w:rPr>
+    </w:lvl>
+    <w:lvl w:ilvl="7">
+      <w:start w:val="1"/>
+      <w:numFmt w:val="bullet"/>
+      <w:lvlText w:val="○"/>
+      <w:lvlJc w:val="left"/>
+      <w:pPr>
+        <w:ind w:left="5760" w:firstLine="5400"/>
+      </w:pPr>
+      <w:rPr>
+        <w:u w:val="none"/>
+      </w:rPr>
+    </w:lvl>
+    <w:lvl w:ilvl="8">
+      <w:start w:val="1"/>
+      <w:numFmt w:val="bullet"/>
+      <w:lvlText w:val="■"/>
+      <w:lvlJc w:val="left"/>
+      <w:pPr>
+        <w:ind w:left="6480" w:firstLine="6120"/>
+      </w:pPr>
+      <w:rPr>
+        <w:u w:val="none"/>
+      </w:rPr>
+    </w:lvl>
+  </w:abstractNum>
+  <w:abstractNum w:abstractNumId="6">
+    <w:lvl w:ilvl="0">
+      <w:start w:val="1"/>
       <w:numFmt w:val="decimal"/>
       <w:lvlText w:val="%1."/>
       <w:lvlJc w:val="left"/>
@@ -2341,7 +3685,7 @@
       </w:rPr>
     </w:lvl>
   </w:abstractNum>
-  <w:abstractNum w:abstractNumId="4">
+  <w:abstractNum w:abstractNumId="7">
     <w:lvl w:ilvl="0">
       <w:start w:val="1"/>
       <w:numFmt w:val="decimal"/>
@@ -2443,6 +3787,116 @@
       <w:numFmt w:val="lowerRoman"/>
       <w:lvlText w:val="%9."/>
       <w:lvlJc w:val="right"/>
+      <w:pPr>
+        <w:ind w:left="6480" w:firstLine="6120"/>
+      </w:pPr>
+      <w:rPr>
+        <w:u w:val="none"/>
+      </w:rPr>
+    </w:lvl>
+  </w:abstractNum>
+  <w:abstractNum w:abstractNumId="8">
+    <w:lvl w:ilvl="0">
+      <w:start w:val="1"/>
+      <w:numFmt w:val="bullet"/>
+      <w:lvlText w:val="●"/>
+      <w:lvlJc w:val="left"/>
+      <w:pPr>
+        <w:ind w:left="720" w:firstLine="360"/>
+      </w:pPr>
+      <w:rPr>
+        <w:u w:val="none"/>
+      </w:rPr>
+    </w:lvl>
+    <w:lvl w:ilvl="1">
+      <w:start w:val="1"/>
+      <w:numFmt w:val="bullet"/>
+      <w:lvlText w:val="○"/>
+      <w:lvlJc w:val="left"/>
+      <w:pPr>
+        <w:ind w:left="1440" w:firstLine="1080"/>
+      </w:pPr>
+      <w:rPr>
+        <w:u w:val="none"/>
+      </w:rPr>
+    </w:lvl>
+    <w:lvl w:ilvl="2">
+      <w:start w:val="1"/>
+      <w:numFmt w:val="bullet"/>
+      <w:lvlText w:val="■"/>
+      <w:lvlJc w:val="left"/>
+      <w:pPr>
+        <w:ind w:left="2160" w:firstLine="1800"/>
+      </w:pPr>
+      <w:rPr>
+        <w:u w:val="none"/>
+      </w:rPr>
+    </w:lvl>
+    <w:lvl w:ilvl="3">
+      <w:start w:val="1"/>
+      <w:numFmt w:val="bullet"/>
+      <w:lvlText w:val="●"/>
+      <w:lvlJc w:val="left"/>
+      <w:pPr>
+        <w:ind w:left="2880" w:firstLine="2520"/>
+      </w:pPr>
+      <w:rPr>
+        <w:u w:val="none"/>
+      </w:rPr>
+    </w:lvl>
+    <w:lvl w:ilvl="4">
+      <w:start w:val="1"/>
+      <w:numFmt w:val="bullet"/>
+      <w:lvlText w:val="○"/>
+      <w:lvlJc w:val="left"/>
+      <w:pPr>
+        <w:ind w:left="3600" w:firstLine="3240"/>
+      </w:pPr>
+      <w:rPr>
+        <w:u w:val="none"/>
+      </w:rPr>
+    </w:lvl>
+    <w:lvl w:ilvl="5">
+      <w:start w:val="1"/>
+      <w:numFmt w:val="bullet"/>
+      <w:lvlText w:val="■"/>
+      <w:lvlJc w:val="left"/>
+      <w:pPr>
+        <w:ind w:left="4320" w:firstLine="3960"/>
+      </w:pPr>
+      <w:rPr>
+        <w:u w:val="none"/>
+      </w:rPr>
+    </w:lvl>
+    <w:lvl w:ilvl="6">
+      <w:start w:val="1"/>
+      <w:numFmt w:val="bullet"/>
+      <w:lvlText w:val="●"/>
+      <w:lvlJc w:val="left"/>
+      <w:pPr>
+        <w:ind w:left="5040" w:firstLine="4680"/>
+      </w:pPr>
+      <w:rPr>
+        <w:u w:val="none"/>
+      </w:rPr>
+    </w:lvl>
+    <w:lvl w:ilvl="7">
+      <w:start w:val="1"/>
+      <w:numFmt w:val="bullet"/>
+      <w:lvlText w:val="○"/>
+      <w:lvlJc w:val="left"/>
+      <w:pPr>
+        <w:ind w:left="5760" w:firstLine="5400"/>
+      </w:pPr>
+      <w:rPr>
+        <w:u w:val="none"/>
+      </w:rPr>
+    </w:lvl>
+    <w:lvl w:ilvl="8">
+      <w:start w:val="1"/>
+      <w:numFmt w:val="bullet"/>
+      <w:lvlText w:val="■"/>
+      <w:lvlJc w:val="left"/>
       <w:pPr>
         <w:ind w:left="6480" w:firstLine="6120"/>
       </w:pPr>
@@ -2463,6 +3917,18 @@
   <w:num w:numId="4">
     <w:abstractNumId w:val="4"/>
   </w:num>
+  <w:num w:numId="5">
+    <w:abstractNumId w:val="5"/>
+  </w:num>
+  <w:num w:numId="6">
+    <w:abstractNumId w:val="6"/>
+  </w:num>
+  <w:num w:numId="7">
+    <w:abstractNumId w:val="7"/>
+  </w:num>
+  <w:num w:numId="8">
+    <w:abstractNumId w:val="8"/>
+  </w:num>
 </w:numbering>
 </file>
 
@@ -2471,7 +3937,7 @@
   <w:docDefaults>
     <w:rPrDefault>
       <w:rPr>
-        <w:rFonts w:ascii="Arial" w:cs="Arial" w:eastAsia="Arial" w:hAnsi="Arial"/>
+        <w:rFonts w:ascii="Libre Franklin" w:cs="Libre Franklin" w:eastAsia="Libre Franklin" w:hAnsi="Libre Franklin"/>
         <w:b w:val="0"/>
         <w:i w:val="0"/>
         <w:smallCaps w:val="0"/>
@@ -2512,6 +3978,7 @@
       <w:contextualSpacing w:val="1"/>
     </w:pPr>
     <w:rPr>
+      <w:rFonts w:ascii="Libre Franklin" w:cs="Libre Franklin" w:eastAsia="Libre Franklin" w:hAnsi="Libre Franklin"/>
       <w:b w:val="1"/>
       <w:sz w:val="28"/>
       <w:szCs w:val="28"/>
@@ -2528,9 +3995,11 @@
       <w:contextualSpacing w:val="1"/>
     </w:pPr>
     <w:rPr>
+      <w:rFonts w:ascii="Libre Franklin" w:cs="Libre Franklin" w:eastAsia="Libre Franklin" w:hAnsi="Libre Franklin"/>
       <w:b w:val="1"/>
       <w:sz w:val="24"/>
       <w:szCs w:val="24"/>
+      <w:u w:val="single"/>
     </w:rPr>
   </w:style>
   <w:style w:type="paragraph" w:styleId="Heading3">
@@ -2615,6 +4084,7 @@
       <w:contextualSpacing w:val="1"/>
     </w:pPr>
     <w:rPr>
+      <w:rFonts w:ascii="Libre Franklin" w:cs="Libre Franklin" w:eastAsia="Libre Franklin" w:hAnsi="Libre Franklin"/>
       <w:b w:val="1"/>
       <w:sz w:val="36"/>
       <w:szCs w:val="36"/>

</xml_diff>

<commit_message>
Updated Walkthrough for User Control of SVM options
</commit_message>
<xml_diff>
--- a/Second_level_analysis_template_scripts/0_CANLab-Help2ndlevelExampleWalkthrough.docx
+++ b/Second_level_analysis_template_scripts/0_CANLab-Help2ndlevelExampleWalkthrough.docx
@@ -149,9 +149,400 @@
         <w:pBdr/>
         <w:ind w:left="0" w:firstLine="0"/>
         <w:contextualSpacing w:val="0"/>
-        <w:rPr>
-          <w:rFonts w:ascii="Libre Franklin" w:cs="Libre Franklin" w:eastAsia="Libre Franklin" w:hAnsi="Libre Franklin"/>
-        </w:rPr>
+        <w:rPr/>
+      </w:pPr>
+      <w:r>
+        <w:rPr>
+          <w:rtl w:val="0"/>
+        </w:rPr>
+      </w:r>
+    </w:p>
+    <w:p>
+      <w:pPr>
+        <w:pBdr/>
+        <w:ind w:left="0" w:firstLine="0"/>
+        <w:contextualSpacing w:val="0"/>
+        <w:rPr/>
+      </w:pPr>
+      <w:r>
+        <w:rPr>
+          <w:rtl w:val="0"/>
+        </w:rPr>
+      </w:r>
+    </w:p>
+    <w:sdt>
+      <w:sdtPr>
+        <w:docPartObj>
+          <w:docPartGallery w:val="Table of Contents"/>
+          <w:docPartUnique w:val="1"/>
+        </w:docPartObj>
+      </w:sdtPr>
+      <w:sdtContent>
+        <w:p>
+          <w:pPr>
+            <w:pBdr/>
+            <w:spacing w:before="80" w:line="240" w:lineRule="auto"/>
+            <w:ind w:left="0" w:firstLine="0"/>
+            <w:contextualSpacing w:val="0"/>
+            <w:rPr>
+              <w:color w:val="1155cc"/>
+              <w:u w:val="single"/>
+            </w:rPr>
+          </w:pPr>
+          <w:r>
+            <w:fldChar w:fldCharType="begin"/>
+            <w:instrText xml:space="preserve"> TOC \h \u \z \n </w:instrText>
+            <w:fldChar w:fldCharType="separate"/>
+          </w:r>
+          <w:hyperlink w:anchor="_tskv90lun358">
+            <w:r>
+              <w:rPr>
+                <w:color w:val="1155cc"/>
+                <w:u w:val="single"/>
+                <w:rtl w:val="0"/>
+              </w:rPr>
+              <w:t xml:space="preserve">GENERAL INFORMATION</w:t>
+            </w:r>
+          </w:hyperlink>
+          <w:r>
+            <w:rPr>
+              <w:rtl w:val="0"/>
+            </w:rPr>
+          </w:r>
+        </w:p>
+        <w:p>
+          <w:pPr>
+            <w:pBdr/>
+            <w:spacing w:before="60" w:line="240" w:lineRule="auto"/>
+            <w:ind w:left="360" w:firstLine="0"/>
+            <w:contextualSpacing w:val="0"/>
+            <w:rPr>
+              <w:color w:val="1155cc"/>
+              <w:u w:val="single"/>
+            </w:rPr>
+          </w:pPr>
+          <w:hyperlink w:anchor="_40u6r6sicaxx">
+            <w:r>
+              <w:rPr>
+                <w:color w:val="1155cc"/>
+                <w:u w:val="single"/>
+                <w:rtl w:val="0"/>
+              </w:rPr>
+              <w:t xml:space="preserve">Videos (see below):</w:t>
+            </w:r>
+          </w:hyperlink>
+          <w:r>
+            <w:rPr>
+              <w:rtl w:val="0"/>
+            </w:rPr>
+          </w:r>
+        </w:p>
+        <w:p>
+          <w:pPr>
+            <w:pBdr/>
+            <w:spacing w:before="60" w:line="240" w:lineRule="auto"/>
+            <w:ind w:left="360" w:firstLine="0"/>
+            <w:contextualSpacing w:val="0"/>
+            <w:rPr>
+              <w:color w:val="1155cc"/>
+              <w:u w:val="single"/>
+            </w:rPr>
+          </w:pPr>
+          <w:hyperlink w:anchor="_qt2nldgkra6f">
+            <w:r>
+              <w:rPr>
+                <w:color w:val="1155cc"/>
+                <w:u w:val="single"/>
+                <w:rtl w:val="0"/>
+              </w:rPr>
+              <w:t xml:space="preserve">Example HTML output from these scripts:</w:t>
+            </w:r>
+          </w:hyperlink>
+          <w:r>
+            <w:rPr>
+              <w:rtl w:val="0"/>
+            </w:rPr>
+          </w:r>
+        </w:p>
+        <w:p>
+          <w:pPr>
+            <w:pBdr/>
+            <w:spacing w:before="60" w:line="240" w:lineRule="auto"/>
+            <w:ind w:left="360" w:firstLine="0"/>
+            <w:contextualSpacing w:val="0"/>
+            <w:rPr>
+              <w:color w:val="1155cc"/>
+              <w:u w:val="single"/>
+            </w:rPr>
+          </w:pPr>
+          <w:hyperlink w:anchor="_oxgrko1ktczt">
+            <w:r>
+              <w:rPr>
+                <w:color w:val="1155cc"/>
+                <w:u w:val="single"/>
+                <w:rtl w:val="0"/>
+              </w:rPr>
+              <w:t xml:space="preserve">What you will need to run:</w:t>
+            </w:r>
+          </w:hyperlink>
+          <w:r>
+            <w:rPr>
+              <w:rtl w:val="0"/>
+            </w:rPr>
+          </w:r>
+        </w:p>
+        <w:p>
+          <w:pPr>
+            <w:pBdr/>
+            <w:spacing w:before="200" w:line="240" w:lineRule="auto"/>
+            <w:ind w:left="0" w:firstLine="0"/>
+            <w:contextualSpacing w:val="0"/>
+            <w:rPr>
+              <w:color w:val="1155cc"/>
+              <w:u w:val="single"/>
+            </w:rPr>
+          </w:pPr>
+          <w:hyperlink w:anchor="_vs9k05w3o2lf">
+            <w:r>
+              <w:rPr>
+                <w:color w:val="1155cc"/>
+                <w:u w:val="single"/>
+                <w:rtl w:val="0"/>
+              </w:rPr>
+              <w:t xml:space="preserve">1. INSTALL THE CANlab_help_examples FOLDER FROM GITHUB</w:t>
+            </w:r>
+          </w:hyperlink>
+          <w:r>
+            <w:rPr>
+              <w:rtl w:val="0"/>
+            </w:rPr>
+          </w:r>
+        </w:p>
+        <w:p>
+          <w:pPr>
+            <w:pBdr/>
+            <w:spacing w:before="200" w:line="240" w:lineRule="auto"/>
+            <w:ind w:left="0" w:firstLine="0"/>
+            <w:contextualSpacing w:val="0"/>
+            <w:rPr>
+              <w:color w:val="1155cc"/>
+              <w:u w:val="single"/>
+            </w:rPr>
+          </w:pPr>
+          <w:hyperlink w:anchor="_72rk6plfk0ho">
+            <w:r>
+              <w:rPr>
+                <w:color w:val="1155cc"/>
+                <w:u w:val="single"/>
+                <w:rtl w:val="0"/>
+              </w:rPr>
+              <w:t xml:space="preserve">2. ADD ALL THE FOLDERS TO PATH</w:t>
+            </w:r>
+          </w:hyperlink>
+          <w:r>
+            <w:rPr>
+              <w:rtl w:val="0"/>
+            </w:rPr>
+          </w:r>
+        </w:p>
+        <w:p>
+          <w:pPr>
+            <w:pBdr/>
+            <w:spacing w:before="200" w:line="240" w:lineRule="auto"/>
+            <w:ind w:left="0" w:firstLine="0"/>
+            <w:contextualSpacing w:val="0"/>
+            <w:rPr>
+              <w:color w:val="1155cc"/>
+              <w:u w:val="single"/>
+            </w:rPr>
+          </w:pPr>
+          <w:hyperlink w:anchor="_n2y5cvjtc01n">
+            <w:r>
+              <w:rPr>
+                <w:color w:val="1155cc"/>
+                <w:u w:val="single"/>
+                <w:rtl w:val="0"/>
+              </w:rPr>
+              <w:t xml:space="preserve">3. SET UP YOUR DATA ANALYSIS FOLDER</w:t>
+            </w:r>
+          </w:hyperlink>
+          <w:r>
+            <w:rPr>
+              <w:rtl w:val="0"/>
+            </w:rPr>
+          </w:r>
+        </w:p>
+        <w:p>
+          <w:pPr>
+            <w:pBdr/>
+            <w:spacing w:before="60" w:line="240" w:lineRule="auto"/>
+            <w:ind w:left="360" w:firstLine="0"/>
+            <w:contextualSpacing w:val="0"/>
+            <w:rPr>
+              <w:color w:val="1155cc"/>
+              <w:u w:val="single"/>
+            </w:rPr>
+          </w:pPr>
+          <w:hyperlink w:anchor="_o3kirxdq3syx">
+            <w:r>
+              <w:rPr>
+                <w:color w:val="1155cc"/>
+                <w:u w:val="single"/>
+                <w:rtl w:val="0"/>
+              </w:rPr>
+              <w:t xml:space="preserve">STEP A - SET UP NEW FOLDERS</w:t>
+            </w:r>
+          </w:hyperlink>
+          <w:r>
+            <w:rPr>
+              <w:rtl w:val="0"/>
+            </w:rPr>
+          </w:r>
+        </w:p>
+        <w:p>
+          <w:pPr>
+            <w:pBdr/>
+            <w:spacing w:before="60" w:line="240" w:lineRule="auto"/>
+            <w:ind w:left="360" w:firstLine="0"/>
+            <w:contextualSpacing w:val="0"/>
+            <w:rPr>
+              <w:color w:val="1155cc"/>
+              <w:u w:val="single"/>
+            </w:rPr>
+          </w:pPr>
+          <w:hyperlink w:anchor="_ttia5w4im954">
+            <w:r>
+              <w:rPr>
+                <w:color w:val="1155cc"/>
+                <w:u w:val="single"/>
+                <w:rtl w:val="0"/>
+              </w:rPr>
+              <w:t xml:space="preserve">STEP B - SET UP THE STUDY INFO DOCUMENT</w:t>
+            </w:r>
+          </w:hyperlink>
+          <w:r>
+            <w:rPr>
+              <w:rtl w:val="0"/>
+            </w:rPr>
+          </w:r>
+        </w:p>
+        <w:p>
+          <w:pPr>
+            <w:pBdr/>
+            <w:spacing w:before="200" w:line="240" w:lineRule="auto"/>
+            <w:ind w:left="0" w:firstLine="0"/>
+            <w:contextualSpacing w:val="0"/>
+            <w:rPr>
+              <w:color w:val="1155cc"/>
+              <w:u w:val="single"/>
+            </w:rPr>
+          </w:pPr>
+          <w:hyperlink w:anchor="_91u6k4b6e14a">
+            <w:r>
+              <w:rPr>
+                <w:color w:val="1155cc"/>
+                <w:u w:val="single"/>
+                <w:rtl w:val="0"/>
+              </w:rPr>
+              <w:t xml:space="preserve">4. MODIFY THE TEMPLATE SCRIPTS</w:t>
+            </w:r>
+          </w:hyperlink>
+          <w:r>
+            <w:rPr>
+              <w:rtl w:val="0"/>
+            </w:rPr>
+          </w:r>
+        </w:p>
+        <w:p>
+          <w:pPr>
+            <w:pBdr/>
+            <w:spacing w:before="200" w:line="240" w:lineRule="auto"/>
+            <w:ind w:left="0" w:firstLine="0"/>
+            <w:contextualSpacing w:val="0"/>
+            <w:rPr>
+              <w:color w:val="1155cc"/>
+              <w:u w:val="single"/>
+            </w:rPr>
+          </w:pPr>
+          <w:hyperlink w:anchor="_rxvyfr84wv25">
+            <w:r>
+              <w:rPr>
+                <w:color w:val="1155cc"/>
+                <w:u w:val="single"/>
+                <w:rtl w:val="0"/>
+              </w:rPr>
+              <w:t xml:space="preserve">4. RUN THE BATCH AND PUBLISH</w:t>
+            </w:r>
+          </w:hyperlink>
+          <w:r>
+            <w:rPr>
+              <w:rtl w:val="0"/>
+            </w:rPr>
+          </w:r>
+        </w:p>
+        <w:p>
+          <w:pPr>
+            <w:pBdr/>
+            <w:spacing w:after="80" w:before="200" w:line="240" w:lineRule="auto"/>
+            <w:ind w:left="0" w:firstLine="0"/>
+            <w:contextualSpacing w:val="0"/>
+            <w:rPr>
+              <w:color w:val="1155cc"/>
+              <w:u w:val="single"/>
+            </w:rPr>
+          </w:pPr>
+          <w:hyperlink w:anchor="_9lwz713avi7o">
+            <w:r>
+              <w:rPr>
+                <w:color w:val="1155cc"/>
+                <w:u w:val="single"/>
+                <w:rtl w:val="0"/>
+              </w:rPr>
+              <w:t xml:space="preserve">MORE</w:t>
+            </w:r>
+          </w:hyperlink>
+          <w:r>
+            <w:rPr>
+              <w:rtl w:val="0"/>
+            </w:rPr>
+          </w:r>
+          <w:r>
+            <w:fldChar w:fldCharType="end"/>
+          </w:r>
+        </w:p>
+      </w:sdtContent>
+    </w:sdt>
+    <w:p>
+      <w:pPr>
+        <w:pBdr/>
+        <w:contextualSpacing w:val="0"/>
+        <w:rPr/>
+      </w:pPr>
+      <w:r>
+        <w:rPr>
+          <w:rtl w:val="0"/>
+        </w:rPr>
+      </w:r>
+    </w:p>
+    <w:p>
+      <w:pPr>
+        <w:pBdr/>
+        <w:ind w:left="0" w:firstLine="0"/>
+        <w:contextualSpacing w:val="0"/>
+        <w:rPr/>
+      </w:pPr>
+      <w:r>
+        <w:rPr>
+          <w:rtl w:val="0"/>
+        </w:rPr>
+      </w:r>
+    </w:p>
+    <w:p>
+      <w:pPr>
+        <w:pBdr/>
+        <w:ind w:left="0" w:firstLine="0"/>
+        <w:contextualSpacing w:val="0"/>
+        <w:rPr/>
       </w:pPr>
       <w:r>
         <w:rPr>
@@ -340,23 +731,26 @@
         <w:pStyle w:val="Heading2"/>
         <w:pBdr/>
         <w:contextualSpacing w:val="0"/>
-        <w:rPr>
-          <w:rFonts w:ascii="Libre Franklin" w:cs="Libre Franklin" w:eastAsia="Libre Franklin" w:hAnsi="Libre Franklin"/>
-        </w:rPr>
-      </w:pPr>
-      <w:bookmarkStart w:colFirst="0" w:colLast="0" w:name="_dnk6l09lm1xr" w:id="4"/>
+        <w:rPr/>
+      </w:pPr>
+      <w:bookmarkStart w:colFirst="0" w:colLast="0" w:name="_qt2nldgkra6f" w:id="4"/>
       <w:bookmarkEnd w:id="4"/>
       <w:r>
         <w:rPr>
-          <w:rFonts w:ascii="Libre Franklin" w:cs="Libre Franklin" w:eastAsia="Libre Franklin" w:hAnsi="Libre Franklin"/>
           <w:rtl w:val="0"/>
         </w:rPr>
         <w:t xml:space="preserve">Example HTML output from these scripts: </w:t>
       </w:r>
+    </w:p>
+    <w:p>
+      <w:pPr>
+        <w:pBdr/>
+        <w:contextualSpacing w:val="0"/>
+        <w:rPr/>
+      </w:pPr>
       <w:hyperlink r:id="rId7">
         <w:r>
           <w:rPr>
-            <w:rFonts w:ascii="Libre Franklin" w:cs="Libre Franklin" w:eastAsia="Libre Franklin" w:hAnsi="Libre Franklin"/>
             <w:color w:val="1155cc"/>
             <w:sz w:val="18"/>
             <w:szCs w:val="18"/>
@@ -1094,7 +1488,7 @@
       <w:pPr>
         <w:numPr>
           <w:ilvl w:val="0"/>
-          <w:numId w:val="8"/>
+          <w:numId w:val="9"/>
         </w:numPr>
         <w:pBdr/>
         <w:ind w:left="720" w:hanging="360"/>
@@ -2835,8 +3229,209 @@
         <w:contextualSpacing w:val="0"/>
         <w:rPr/>
       </w:pPr>
-      <w:bookmarkStart w:colFirst="0" w:colLast="0" w:name="_9lwz713avi7o" w:id="14"/>
+      <w:bookmarkStart w:colFirst="0" w:colLast="0" w:name="_76q0t2r3xjjk" w:id="14"/>
       <w:bookmarkEnd w:id="14"/>
+      <w:r>
+        <w:rPr>
+          <w:rtl w:val="0"/>
+        </w:rPr>
+        <w:t xml:space="preserve">USER OPTIONS FOR CLASSIFICATION </w:t>
+      </w:r>
+    </w:p>
+    <w:p>
+      <w:pPr>
+        <w:pBdr/>
+        <w:contextualSpacing w:val="0"/>
+        <w:rPr/>
+      </w:pPr>
+      <w:r>
+        <w:rPr>
+          <w:rtl w:val="0"/>
+        </w:rPr>
+      </w:r>
+    </w:p>
+    <w:p>
+      <w:pPr>
+        <w:pBdr/>
+        <w:contextualSpacing w:val="0"/>
+        <w:rPr/>
+      </w:pPr>
+      <w:r>
+        <w:rPr>
+          <w:b w:val="1"/>
+          <w:rtl w:val="0"/>
+        </w:rPr>
+        <w:t xml:space="preserve">c2_SVM_contrasts</w:t>
+      </w:r>
+      <w:r>
+        <w:rPr>
+          <w:rtl w:val="0"/>
+        </w:rPr>
+        <w:t xml:space="preserve"> has user-controlled functionality. Prep script </w:t>
+      </w:r>
+      <w:r>
+        <w:rPr>
+          <w:b w:val="1"/>
+          <w:rtl w:val="0"/>
+        </w:rPr>
+        <w:t xml:space="preserve">prep_3b_run_SVMs_on_contrasts_and_save</w:t>
+      </w:r>
+      <w:r>
+        <w:rPr>
+          <w:rtl w:val="0"/>
+        </w:rPr>
+        <w:t xml:space="preserve"> runs SVMs and saves results.  </w:t>
+      </w:r>
+      <w:r>
+        <w:rPr>
+          <w:b w:val="1"/>
+          <w:rtl w:val="0"/>
+        </w:rPr>
+        <w:t xml:space="preserve">c2_SVM_contrasts</w:t>
+      </w:r>
+      <w:r>
+        <w:rPr>
+          <w:rtl w:val="0"/>
+        </w:rPr>
+        <w:t xml:space="preserve"> reloads them from the saved mat files and displays results. </w:t>
+      </w:r>
+    </w:p>
+    <w:p>
+      <w:pPr>
+        <w:pBdr/>
+        <w:contextualSpacing w:val="0"/>
+        <w:rPr/>
+      </w:pPr>
+      <w:r>
+        <w:rPr>
+          <w:rtl w:val="0"/>
+        </w:rPr>
+      </w:r>
+    </w:p>
+    <w:p>
+      <w:pPr>
+        <w:pBdr/>
+        <w:contextualSpacing w:val="0"/>
+        <w:rPr/>
+      </w:pPr>
+      <w:r>
+        <w:rPr>
+          <w:rtl w:val="0"/>
+        </w:rPr>
+        <w:t xml:space="preserve">You can copy this script </w:t>
+      </w:r>
+      <w:r>
+        <w:rPr>
+          <w:b w:val="1"/>
+          <w:rtl w:val="0"/>
+        </w:rPr>
+        <w:t xml:space="preserve">a2_set_default_options</w:t>
+      </w:r>
+      <w:r>
+        <w:rPr>
+          <w:rtl w:val="0"/>
+        </w:rPr>
+        <w:t xml:space="preserve">  to your analysis/scripts folder and change the following options:</w:t>
+      </w:r>
+    </w:p>
+    <w:p>
+      <w:pPr>
+        <w:numPr>
+          <w:ilvl w:val="0"/>
+          <w:numId w:val="8"/>
+        </w:numPr>
+        <w:pBdr/>
+        <w:ind w:left="720" w:hanging="360"/>
+        <w:contextualSpacing w:val="1"/>
+        <w:rPr>
+          <w:u w:val="none"/>
+        </w:rPr>
+      </w:pPr>
+      <w:r>
+        <w:rPr>
+          <w:rtl w:val="0"/>
+        </w:rPr>
+        <w:t xml:space="preserve">Bootstrapping -- Default OFF</w:t>
+      </w:r>
+    </w:p>
+    <w:p>
+      <w:pPr>
+        <w:numPr>
+          <w:ilvl w:val="0"/>
+          <w:numId w:val="8"/>
+        </w:numPr>
+        <w:pBdr/>
+        <w:ind w:left="720" w:hanging="360"/>
+        <w:contextualSpacing w:val="1"/>
+        <w:rPr>
+          <w:u w:val="none"/>
+        </w:rPr>
+      </w:pPr>
+      <w:r>
+        <w:rPr>
+          <w:rtl w:val="0"/>
+        </w:rPr>
+        <w:t xml:space="preserve">Save the stats maps -- Default ON</w:t>
+      </w:r>
+    </w:p>
+    <w:p>
+      <w:pPr>
+        <w:pBdr/>
+        <w:contextualSpacing w:val="0"/>
+        <w:rPr/>
+      </w:pPr>
+      <w:r>
+        <w:rPr>
+          <w:rtl w:val="0"/>
+        </w:rPr>
+      </w:r>
+    </w:p>
+    <w:p>
+      <w:pPr>
+        <w:pBdr/>
+        <w:contextualSpacing w:val="0"/>
+        <w:rPr/>
+      </w:pPr>
+      <w:r>
+        <w:rPr>
+          <w:rtl w:val="0"/>
+        </w:rPr>
+        <w:t xml:space="preserve">Those options will be called by the classification analysis scripts.</w:t>
+      </w:r>
+    </w:p>
+    <w:p>
+      <w:pPr>
+        <w:pBdr/>
+        <w:contextualSpacing w:val="0"/>
+        <w:rPr/>
+      </w:pPr>
+      <w:r>
+        <w:rPr>
+          <w:rtl w:val="0"/>
+        </w:rPr>
+      </w:r>
+    </w:p>
+    <w:p>
+      <w:pPr>
+        <w:pBdr/>
+        <w:contextualSpacing w:val="0"/>
+        <w:rPr/>
+      </w:pPr>
+      <w:r>
+        <w:rPr>
+          <w:rtl w:val="0"/>
+        </w:rPr>
+      </w:r>
+    </w:p>
+    <w:p>
+      <w:pPr>
+        <w:pStyle w:val="Heading1"/>
+        <w:pBdr/>
+        <w:contextualSpacing w:val="0"/>
+        <w:rPr/>
+      </w:pPr>
+      <w:bookmarkStart w:colFirst="0" w:colLast="0" w:name="_9lwz713avi7o" w:id="15"/>
+      <w:bookmarkEnd w:id="15"/>
       <w:r>
         <w:rPr>
           <w:rtl w:val="0"/>
@@ -3796,6 +4391,116 @@
     </w:lvl>
   </w:abstractNum>
   <w:abstractNum w:abstractNumId="8">
+    <w:lvl w:ilvl="0">
+      <w:start w:val="1"/>
+      <w:numFmt w:val="bullet"/>
+      <w:lvlText w:val="●"/>
+      <w:lvlJc w:val="left"/>
+      <w:pPr>
+        <w:ind w:left="720" w:firstLine="360"/>
+      </w:pPr>
+      <w:rPr>
+        <w:u w:val="none"/>
+      </w:rPr>
+    </w:lvl>
+    <w:lvl w:ilvl="1">
+      <w:start w:val="1"/>
+      <w:numFmt w:val="bullet"/>
+      <w:lvlText w:val="○"/>
+      <w:lvlJc w:val="left"/>
+      <w:pPr>
+        <w:ind w:left="1440" w:firstLine="1080"/>
+      </w:pPr>
+      <w:rPr>
+        <w:u w:val="none"/>
+      </w:rPr>
+    </w:lvl>
+    <w:lvl w:ilvl="2">
+      <w:start w:val="1"/>
+      <w:numFmt w:val="bullet"/>
+      <w:lvlText w:val="■"/>
+      <w:lvlJc w:val="left"/>
+      <w:pPr>
+        <w:ind w:left="2160" w:firstLine="1800"/>
+      </w:pPr>
+      <w:rPr>
+        <w:u w:val="none"/>
+      </w:rPr>
+    </w:lvl>
+    <w:lvl w:ilvl="3">
+      <w:start w:val="1"/>
+      <w:numFmt w:val="bullet"/>
+      <w:lvlText w:val="●"/>
+      <w:lvlJc w:val="left"/>
+      <w:pPr>
+        <w:ind w:left="2880" w:firstLine="2520"/>
+      </w:pPr>
+      <w:rPr>
+        <w:u w:val="none"/>
+      </w:rPr>
+    </w:lvl>
+    <w:lvl w:ilvl="4">
+      <w:start w:val="1"/>
+      <w:numFmt w:val="bullet"/>
+      <w:lvlText w:val="○"/>
+      <w:lvlJc w:val="left"/>
+      <w:pPr>
+        <w:ind w:left="3600" w:firstLine="3240"/>
+      </w:pPr>
+      <w:rPr>
+        <w:u w:val="none"/>
+      </w:rPr>
+    </w:lvl>
+    <w:lvl w:ilvl="5">
+      <w:start w:val="1"/>
+      <w:numFmt w:val="bullet"/>
+      <w:lvlText w:val="■"/>
+      <w:lvlJc w:val="left"/>
+      <w:pPr>
+        <w:ind w:left="4320" w:firstLine="3960"/>
+      </w:pPr>
+      <w:rPr>
+        <w:u w:val="none"/>
+      </w:rPr>
+    </w:lvl>
+    <w:lvl w:ilvl="6">
+      <w:start w:val="1"/>
+      <w:numFmt w:val="bullet"/>
+      <w:lvlText w:val="●"/>
+      <w:lvlJc w:val="left"/>
+      <w:pPr>
+        <w:ind w:left="5040" w:firstLine="4680"/>
+      </w:pPr>
+      <w:rPr>
+        <w:u w:val="none"/>
+      </w:rPr>
+    </w:lvl>
+    <w:lvl w:ilvl="7">
+      <w:start w:val="1"/>
+      <w:numFmt w:val="bullet"/>
+      <w:lvlText w:val="○"/>
+      <w:lvlJc w:val="left"/>
+      <w:pPr>
+        <w:ind w:left="5760" w:firstLine="5400"/>
+      </w:pPr>
+      <w:rPr>
+        <w:u w:val="none"/>
+      </w:rPr>
+    </w:lvl>
+    <w:lvl w:ilvl="8">
+      <w:start w:val="1"/>
+      <w:numFmt w:val="bullet"/>
+      <w:lvlText w:val="■"/>
+      <w:lvlJc w:val="left"/>
+      <w:pPr>
+        <w:ind w:left="6480" w:firstLine="6120"/>
+      </w:pPr>
+      <w:rPr>
+        <w:u w:val="none"/>
+      </w:rPr>
+    </w:lvl>
+  </w:abstractNum>
+  <w:abstractNum w:abstractNumId="9">
     <w:lvl w:ilvl="0">
       <w:start w:val="1"/>
       <w:numFmt w:val="bullet"/>
@@ -3928,6 +4633,9 @@
   </w:num>
   <w:num w:numId="8">
     <w:abstractNumId w:val="8"/>
+  </w:num>
+  <w:num w:numId="9">
+    <w:abstractNumId w:val="9"/>
   </w:num>
 </w:numbering>
 </file>

</xml_diff>